<commit_message>
Correto layout del documento
</commit_message>
<xml_diff>
--- a/deliverables_word/Requisiti e casi d'uso_RistoManager.docx
+++ b/deliverables_word/Requisiti e casi d'uso_RistoManager.docx
@@ -512,6 +512,7 @@
               </w:placeholder>
               <w15:appearance w15:val="hidden"/>
             </w:sdtPr>
+            <w:sdtEndPr/>
             <w:sdtContent>
               <w:p>
                 <w:pPr>
@@ -1918,6 +1919,14 @@
     </w:p>
     <w:sdt>
       <w:sdtPr>
+        <w:rPr>
+          <w:rFonts w:asciiTheme="minorHAnsi" w:eastAsiaTheme="minorEastAsia" w:hAnsiTheme="minorHAnsi" w:cstheme="minorBidi"/>
+          <w:b/>
+          <w:color w:val="082A75" w:themeColor="text2"/>
+          <w:sz w:val="28"/>
+          <w:szCs w:val="22"/>
+          <w:lang w:eastAsia="en-US"/>
+        </w:rPr>
         <w:id w:val="942577676"/>
         <w:docPartObj>
           <w:docPartGallery w:val="Table of Contents"/>
@@ -1926,13 +1935,7 @@
       </w:sdtPr>
       <w:sdtEndPr>
         <w:rPr>
-          <w:rFonts w:asciiTheme="minorHAnsi" w:eastAsiaTheme="minorEastAsia" w:hAnsiTheme="minorHAnsi" w:cstheme="minorBidi"/>
-          <w:b/>
           <w:bCs/>
-          <w:color w:val="082A75" w:themeColor="text2"/>
-          <w:sz w:val="28"/>
-          <w:szCs w:val="22"/>
-          <w:lang w:eastAsia="en-US"/>
         </w:rPr>
       </w:sdtEndPr>
       <w:sdtContent>
@@ -6046,14 +6049,28 @@
         </w:rPr>
       </w:pPr>
       <w:bookmarkStart w:id="29" w:name="_Toc54880648"/>
+      <w:proofErr w:type="gramStart"/>
       <w:r>
         <w:rPr>
           <w:sz w:val="40"/>
         </w:rPr>
         <w:lastRenderedPageBreak/>
-        <w:t>2.0  GESTIONE ORDINE</w:t>
+        <w:t xml:space="preserve">2.0  </w:t>
       </w:r>
       <w:bookmarkEnd w:id="29"/>
+      <w:r>
+        <w:rPr>
+          <w:sz w:val="40"/>
+        </w:rPr>
+        <w:t>USE</w:t>
+      </w:r>
+      <w:proofErr w:type="gramEnd"/>
+      <w:r>
+        <w:rPr>
+          <w:sz w:val="40"/>
+        </w:rPr>
+        <w:t xml:space="preserve"> CASE</w:t>
+      </w:r>
     </w:p>
     <w:p>
       <w:pPr>
@@ -6259,6 +6276,14 @@
       <w:tblPr>
         <w:tblStyle w:val="Grigliatabella"/>
         <w:tblW w:w="0" w:type="auto"/>
+        <w:tblBorders>
+          <w:top w:val="single" w:sz="4" w:space="0" w:color="34ABA2" w:themeColor="accent3"/>
+          <w:left w:val="single" w:sz="4" w:space="0" w:color="34ABA2" w:themeColor="accent3"/>
+          <w:bottom w:val="single" w:sz="4" w:space="0" w:color="34ABA2" w:themeColor="accent3"/>
+          <w:right w:val="single" w:sz="4" w:space="0" w:color="34ABA2" w:themeColor="accent3"/>
+          <w:insideH w:val="single" w:sz="4" w:space="0" w:color="34ABA2" w:themeColor="accent3"/>
+          <w:insideV w:val="single" w:sz="4" w:space="0" w:color="34ABA2" w:themeColor="accent3"/>
+        </w:tblBorders>
         <w:tblLayout w:type="fixed"/>
         <w:tblLook w:val="04A0" w:firstRow="1" w:lastRow="0" w:firstColumn="1" w:lastColumn="0" w:noHBand="0" w:noVBand="1"/>
       </w:tblPr>
@@ -6277,7 +6302,7 @@
           <w:tcPr>
             <w:tcW w:w="2738" w:type="dxa"/>
             <w:vMerge w:val="restart"/>
-            <w:shd w:val="clear" w:color="auto" w:fill="F2F7F4" w:themeFill="accent5" w:themeFillTint="33"/>
+            <w:shd w:val="clear" w:color="auto" w:fill="D2F1EF" w:themeFill="accent3" w:themeFillTint="33"/>
           </w:tcPr>
           <w:p>
             <w:pPr>
@@ -6321,7 +6346,7 @@
             <w:tcW w:w="3603" w:type="dxa"/>
             <w:gridSpan w:val="2"/>
             <w:vMerge w:val="restart"/>
-            <w:shd w:val="clear" w:color="auto" w:fill="F2F7F4" w:themeFill="accent5" w:themeFillTint="33"/>
+            <w:shd w:val="clear" w:color="auto" w:fill="D2F1EF" w:themeFill="accent3" w:themeFillTint="33"/>
           </w:tcPr>
           <w:p>
             <w:pPr>
@@ -6341,7 +6366,7 @@
         <w:tc>
           <w:tcPr>
             <w:tcW w:w="1705" w:type="dxa"/>
-            <w:shd w:val="clear" w:color="auto" w:fill="F2F7F4" w:themeFill="accent5" w:themeFillTint="33"/>
+            <w:shd w:val="clear" w:color="auto" w:fill="D2F1EF" w:themeFill="accent3" w:themeFillTint="33"/>
           </w:tcPr>
           <w:p>
             <w:pPr>
@@ -6410,7 +6435,7 @@
           <w:tcPr>
             <w:tcW w:w="2738" w:type="dxa"/>
             <w:vMerge/>
-            <w:shd w:val="clear" w:color="auto" w:fill="F2F7F4" w:themeFill="accent5" w:themeFillTint="33"/>
+            <w:shd w:val="clear" w:color="auto" w:fill="D2F1EF" w:themeFill="accent3" w:themeFillTint="33"/>
           </w:tcPr>
           <w:p>
             <w:pPr>
@@ -6427,7 +6452,7 @@
             <w:tcW w:w="3603" w:type="dxa"/>
             <w:gridSpan w:val="2"/>
             <w:vMerge/>
-            <w:shd w:val="clear" w:color="auto" w:fill="F2F7F4" w:themeFill="accent5" w:themeFillTint="33"/>
+            <w:shd w:val="clear" w:color="auto" w:fill="D2F1EF" w:themeFill="accent3" w:themeFillTint="33"/>
           </w:tcPr>
           <w:p>
             <w:pPr>
@@ -6443,20 +6468,28 @@
         <w:tc>
           <w:tcPr>
             <w:tcW w:w="1705" w:type="dxa"/>
-            <w:shd w:val="clear" w:color="auto" w:fill="F2F7F4" w:themeFill="accent5" w:themeFillTint="33"/>
-          </w:tcPr>
-          <w:p>
-            <w:pPr>
-              <w:rPr>
-                <w:b w:val="0"/>
-                <w:color w:val="04143A" w:themeColor="text2" w:themeShade="80"/>
-              </w:rPr>
-            </w:pPr>
-            <w:r>
-              <w:rPr>
-                <w:color w:val="04143A" w:themeColor="text2" w:themeShade="80"/>
-              </w:rPr>
-              <w:t>Vers.</w:t>
+            <w:shd w:val="clear" w:color="auto" w:fill="D2F1EF" w:themeFill="accent3" w:themeFillTint="33"/>
+          </w:tcPr>
+          <w:p>
+            <w:pPr>
+              <w:rPr>
+                <w:b w:val="0"/>
+                <w:color w:val="04143A" w:themeColor="text2" w:themeShade="80"/>
+              </w:rPr>
+            </w:pPr>
+            <w:proofErr w:type="spellStart"/>
+            <w:r>
+              <w:rPr>
+                <w:color w:val="04143A" w:themeColor="text2" w:themeShade="80"/>
+              </w:rPr>
+              <w:t>Vers</w:t>
+            </w:r>
+            <w:proofErr w:type="spellEnd"/>
+            <w:r>
+              <w:rPr>
+                <w:color w:val="04143A" w:themeColor="text2" w:themeShade="80"/>
+              </w:rPr>
+              <w:t>.</w:t>
             </w:r>
           </w:p>
         </w:tc>
@@ -6494,7 +6527,7 @@
           <w:tcPr>
             <w:tcW w:w="2738" w:type="dxa"/>
             <w:vMerge/>
-            <w:shd w:val="clear" w:color="auto" w:fill="F2F7F4" w:themeFill="accent5" w:themeFillTint="33"/>
+            <w:shd w:val="clear" w:color="auto" w:fill="D2F1EF" w:themeFill="accent3" w:themeFillTint="33"/>
           </w:tcPr>
           <w:p>
             <w:pPr>
@@ -6511,7 +6544,7 @@
             <w:tcW w:w="3603" w:type="dxa"/>
             <w:gridSpan w:val="2"/>
             <w:vMerge/>
-            <w:shd w:val="clear" w:color="auto" w:fill="F2F7F4" w:themeFill="accent5" w:themeFillTint="33"/>
+            <w:shd w:val="clear" w:color="auto" w:fill="D2F1EF" w:themeFill="accent3" w:themeFillTint="33"/>
           </w:tcPr>
           <w:p>
             <w:pPr>
@@ -6527,7 +6560,7 @@
         <w:tc>
           <w:tcPr>
             <w:tcW w:w="1705" w:type="dxa"/>
-            <w:shd w:val="clear" w:color="auto" w:fill="F2F7F4" w:themeFill="accent5" w:themeFillTint="33"/>
+            <w:shd w:val="clear" w:color="auto" w:fill="D2F1EF" w:themeFill="accent3" w:themeFillTint="33"/>
           </w:tcPr>
           <w:p>
             <w:pPr>
@@ -6577,7 +6610,7 @@
         <w:tc>
           <w:tcPr>
             <w:tcW w:w="2738" w:type="dxa"/>
-            <w:shd w:val="clear" w:color="auto" w:fill="F2F7F4" w:themeFill="accent5" w:themeFillTint="33"/>
+            <w:shd w:val="clear" w:color="auto" w:fill="D2F1EF" w:themeFill="accent3" w:themeFillTint="33"/>
           </w:tcPr>
           <w:p>
             <w:pPr>
@@ -6611,14 +6644,25 @@
                 <w:color w:val="04143A" w:themeColor="text2" w:themeShade="80"/>
               </w:rPr>
             </w:pPr>
-            <w:r>
-              <w:rPr>
-                <w:b w:val="0"/>
-                <w:i/>
-                <w:iCs/>
-                <w:color w:val="04143A" w:themeColor="text2" w:themeShade="80"/>
-              </w:rPr>
-              <w:t>Lo use case fornisce al cliente la possibilità di aggiungere una portata o una bevanda al proprio ordine.</w:t>
+            <w:proofErr w:type="gramStart"/>
+            <w:r>
+              <w:rPr>
+                <w:b w:val="0"/>
+                <w:i/>
+                <w:iCs/>
+                <w:color w:val="04143A" w:themeColor="text2" w:themeShade="80"/>
+              </w:rPr>
+              <w:t>Lo use</w:t>
+            </w:r>
+            <w:proofErr w:type="gramEnd"/>
+            <w:r>
+              <w:rPr>
+                <w:b w:val="0"/>
+                <w:i/>
+                <w:iCs/>
+                <w:color w:val="04143A" w:themeColor="text2" w:themeShade="80"/>
+              </w:rPr>
+              <w:t xml:space="preserve"> case fornisce al cliente la possibilità di aggiungere una portata o una bevanda al proprio ordine.</w:t>
             </w:r>
           </w:p>
         </w:tc>
@@ -6630,7 +6674,7 @@
         <w:tc>
           <w:tcPr>
             <w:tcW w:w="2738" w:type="dxa"/>
-            <w:shd w:val="clear" w:color="auto" w:fill="F2F7F4" w:themeFill="accent5" w:themeFillTint="33"/>
+            <w:shd w:val="clear" w:color="auto" w:fill="D2F1EF" w:themeFill="accent3" w:themeFillTint="33"/>
           </w:tcPr>
           <w:p>
             <w:pPr>
@@ -6700,7 +6744,7 @@
         <w:tc>
           <w:tcPr>
             <w:tcW w:w="2738" w:type="dxa"/>
-            <w:shd w:val="clear" w:color="auto" w:fill="F2F7F4" w:themeFill="accent5" w:themeFillTint="33"/>
+            <w:shd w:val="clear" w:color="auto" w:fill="D2F1EF" w:themeFill="accent3" w:themeFillTint="33"/>
           </w:tcPr>
           <w:p>
             <w:pPr>
@@ -6790,21 +6834,30 @@
         <w:tc>
           <w:tcPr>
             <w:tcW w:w="2738" w:type="dxa"/>
-            <w:shd w:val="clear" w:color="auto" w:fill="F2F7F4" w:themeFill="accent5" w:themeFillTint="33"/>
-          </w:tcPr>
-          <w:p>
-            <w:pPr>
-              <w:rPr>
-                <w:color w:val="04143A" w:themeColor="text2" w:themeShade="80"/>
-              </w:rPr>
-            </w:pPr>
-            <w:r>
-              <w:rPr>
-                <w:bCs/>
-                <w:color w:val="04143A" w:themeColor="text2" w:themeShade="80"/>
-              </w:rPr>
-              <w:t>Entry Condition</w:t>
-            </w:r>
+            <w:shd w:val="clear" w:color="auto" w:fill="D2F1EF" w:themeFill="accent3" w:themeFillTint="33"/>
+          </w:tcPr>
+          <w:p>
+            <w:pPr>
+              <w:rPr>
+                <w:color w:val="04143A" w:themeColor="text2" w:themeShade="80"/>
+              </w:rPr>
+            </w:pPr>
+            <w:r>
+              <w:rPr>
+                <w:bCs/>
+                <w:color w:val="04143A" w:themeColor="text2" w:themeShade="80"/>
+              </w:rPr>
+              <w:t xml:space="preserve">Entry </w:t>
+            </w:r>
+            <w:proofErr w:type="spellStart"/>
+            <w:r>
+              <w:rPr>
+                <w:bCs/>
+                <w:color w:val="04143A" w:themeColor="text2" w:themeShade="80"/>
+              </w:rPr>
+              <w:t>Condition</w:t>
+            </w:r>
+            <w:proofErr w:type="spellEnd"/>
           </w:p>
         </w:tc>
         <w:tc>
@@ -6876,23 +6929,32 @@
         <w:tc>
           <w:tcPr>
             <w:tcW w:w="2738" w:type="dxa"/>
-            <w:shd w:val="clear" w:color="auto" w:fill="F2F7F4" w:themeFill="accent5" w:themeFillTint="33"/>
-          </w:tcPr>
-          <w:p>
-            <w:pPr>
-              <w:rPr>
-                <w:b w:val="0"/>
-                <w:bCs/>
-                <w:color w:val="04143A" w:themeColor="text2" w:themeShade="80"/>
-              </w:rPr>
-            </w:pPr>
-            <w:r>
-              <w:rPr>
-                <w:bCs/>
-                <w:color w:val="04143A" w:themeColor="text2" w:themeShade="80"/>
-              </w:rPr>
-              <w:t>Exit condition</w:t>
-            </w:r>
+            <w:shd w:val="clear" w:color="auto" w:fill="D2F1EF" w:themeFill="accent3" w:themeFillTint="33"/>
+          </w:tcPr>
+          <w:p>
+            <w:pPr>
+              <w:rPr>
+                <w:b w:val="0"/>
+                <w:bCs/>
+                <w:color w:val="04143A" w:themeColor="text2" w:themeShade="80"/>
+              </w:rPr>
+            </w:pPr>
+            <w:r>
+              <w:rPr>
+                <w:bCs/>
+                <w:color w:val="04143A" w:themeColor="text2" w:themeShade="80"/>
+              </w:rPr>
+              <w:t xml:space="preserve">Exit </w:t>
+            </w:r>
+            <w:proofErr w:type="spellStart"/>
+            <w:r>
+              <w:rPr>
+                <w:bCs/>
+                <w:color w:val="04143A" w:themeColor="text2" w:themeShade="80"/>
+              </w:rPr>
+              <w:t>condition</w:t>
+            </w:r>
+            <w:proofErr w:type="spellEnd"/>
           </w:p>
           <w:p>
             <w:pPr>
@@ -6989,23 +7051,32 @@
         <w:tc>
           <w:tcPr>
             <w:tcW w:w="2738" w:type="dxa"/>
-            <w:shd w:val="clear" w:color="auto" w:fill="F2F7F4" w:themeFill="accent5" w:themeFillTint="33"/>
-          </w:tcPr>
-          <w:p>
-            <w:pPr>
-              <w:rPr>
-                <w:b w:val="0"/>
-                <w:bCs/>
-                <w:color w:val="04143A" w:themeColor="text2" w:themeShade="80"/>
-              </w:rPr>
-            </w:pPr>
-            <w:r>
-              <w:rPr>
-                <w:bCs/>
-                <w:color w:val="04143A" w:themeColor="text2" w:themeShade="80"/>
-              </w:rPr>
-              <w:t>Exit condition</w:t>
-            </w:r>
+            <w:shd w:val="clear" w:color="auto" w:fill="D2F1EF" w:themeFill="accent3" w:themeFillTint="33"/>
+          </w:tcPr>
+          <w:p>
+            <w:pPr>
+              <w:rPr>
+                <w:b w:val="0"/>
+                <w:bCs/>
+                <w:color w:val="04143A" w:themeColor="text2" w:themeShade="80"/>
+              </w:rPr>
+            </w:pPr>
+            <w:r>
+              <w:rPr>
+                <w:bCs/>
+                <w:color w:val="04143A" w:themeColor="text2" w:themeShade="80"/>
+              </w:rPr>
+              <w:t xml:space="preserve">Exit </w:t>
+            </w:r>
+            <w:proofErr w:type="spellStart"/>
+            <w:r>
+              <w:rPr>
+                <w:bCs/>
+                <w:color w:val="04143A" w:themeColor="text2" w:themeShade="80"/>
+              </w:rPr>
+              <w:t>condition</w:t>
+            </w:r>
+            <w:proofErr w:type="spellEnd"/>
           </w:p>
           <w:p>
             <w:pPr>
@@ -7029,8 +7100,16 @@
               <w:rPr>
                 <w:color w:val="04143A" w:themeColor="text2" w:themeShade="80"/>
               </w:rPr>
-              <w:t>On failure</w:t>
-            </w:r>
+              <w:t xml:space="preserve">On </w:t>
+            </w:r>
+            <w:proofErr w:type="spellStart"/>
+            <w:r>
+              <w:rPr>
+                <w:color w:val="04143A" w:themeColor="text2" w:themeShade="80"/>
+              </w:rPr>
+              <w:t>failure</w:t>
+            </w:r>
+            <w:proofErr w:type="spellEnd"/>
           </w:p>
         </w:tc>
         <w:tc>
@@ -7058,7 +7137,29 @@
                 <w:iCs/>
                 <w:color w:val="04143A" w:themeColor="text2" w:themeShade="80"/>
               </w:rPr>
-              <w:t>Non è stato possibile aggiunere il prodotto all’ordine</w:t>
+              <w:t xml:space="preserve">Non è stato possibile </w:t>
+            </w:r>
+            <w:proofErr w:type="spellStart"/>
+            <w:r>
+              <w:rPr>
+                <w:b w:val="0"/>
+                <w:bCs/>
+                <w:i/>
+                <w:iCs/>
+                <w:color w:val="04143A" w:themeColor="text2" w:themeShade="80"/>
+              </w:rPr>
+              <w:t>aggiunere</w:t>
+            </w:r>
+            <w:proofErr w:type="spellEnd"/>
+            <w:r>
+              <w:rPr>
+                <w:b w:val="0"/>
+                <w:bCs/>
+                <w:i/>
+                <w:iCs/>
+                <w:color w:val="04143A" w:themeColor="text2" w:themeShade="80"/>
+              </w:rPr>
+              <w:t xml:space="preserve"> il prodotto all’ordine</w:t>
             </w:r>
             <w:r>
               <w:rPr>
@@ -7080,21 +7181,30 @@
         <w:tc>
           <w:tcPr>
             <w:tcW w:w="2738" w:type="dxa"/>
-            <w:shd w:val="clear" w:color="auto" w:fill="F2F7F4" w:themeFill="accent5" w:themeFillTint="33"/>
-          </w:tcPr>
-          <w:p>
-            <w:pPr>
-              <w:rPr>
-                <w:color w:val="04143A" w:themeColor="text2" w:themeShade="80"/>
-              </w:rPr>
-            </w:pPr>
-            <w:r>
-              <w:rPr>
-                <w:bCs/>
-                <w:color w:val="04143A" w:themeColor="text2" w:themeShade="80"/>
-              </w:rPr>
-              <w:t>Rilevanza/User Priority</w:t>
-            </w:r>
+            <w:shd w:val="clear" w:color="auto" w:fill="D2F1EF" w:themeFill="accent3" w:themeFillTint="33"/>
+          </w:tcPr>
+          <w:p>
+            <w:pPr>
+              <w:rPr>
+                <w:color w:val="04143A" w:themeColor="text2" w:themeShade="80"/>
+              </w:rPr>
+            </w:pPr>
+            <w:r>
+              <w:rPr>
+                <w:bCs/>
+                <w:color w:val="04143A" w:themeColor="text2" w:themeShade="80"/>
+              </w:rPr>
+              <w:t xml:space="preserve">Rilevanza/User </w:t>
+            </w:r>
+            <w:proofErr w:type="spellStart"/>
+            <w:r>
+              <w:rPr>
+                <w:bCs/>
+                <w:color w:val="04143A" w:themeColor="text2" w:themeShade="80"/>
+              </w:rPr>
+              <w:t>Priority</w:t>
+            </w:r>
+            <w:proofErr w:type="spellEnd"/>
           </w:p>
         </w:tc>
         <w:tc>
@@ -7134,7 +7244,7 @@
         <w:tc>
           <w:tcPr>
             <w:tcW w:w="2738" w:type="dxa"/>
-            <w:shd w:val="clear" w:color="auto" w:fill="F2F7F4" w:themeFill="accent5" w:themeFillTint="33"/>
+            <w:shd w:val="clear" w:color="auto" w:fill="D2F1EF" w:themeFill="accent3" w:themeFillTint="33"/>
           </w:tcPr>
           <w:p>
             <w:pPr>
@@ -7202,11 +7312,14 @@
         </w:tc>
       </w:tr>
       <w:tr>
+        <w:trPr>
+          <w:trHeight w:val="154"/>
+        </w:trPr>
         <w:tc>
           <w:tcPr>
             <w:tcW w:w="9854" w:type="dxa"/>
             <w:gridSpan w:val="5"/>
-            <w:shd w:val="clear" w:color="auto" w:fill="F2F7F4" w:themeFill="accent5" w:themeFillTint="33"/>
+            <w:shd w:val="clear" w:color="auto" w:fill="D2F1EF" w:themeFill="accent3" w:themeFillTint="33"/>
             <w:vAlign w:val="center"/>
           </w:tcPr>
           <w:p>
@@ -7235,7 +7348,7 @@
           <w:tcPr>
             <w:tcW w:w="4786" w:type="dxa"/>
             <w:gridSpan w:val="2"/>
-            <w:shd w:val="clear" w:color="auto" w:fill="F2F7F4" w:themeFill="accent5" w:themeFillTint="33"/>
+            <w:shd w:val="clear" w:color="auto" w:fill="D2F1EF" w:themeFill="accent3" w:themeFillTint="33"/>
           </w:tcPr>
           <w:p>
             <w:pPr>
@@ -7260,7 +7373,7 @@
           <w:tcPr>
             <w:tcW w:w="5068" w:type="dxa"/>
             <w:gridSpan w:val="3"/>
-            <w:shd w:val="clear" w:color="auto" w:fill="F2F7F4" w:themeFill="accent5" w:themeFillTint="33"/>
+            <w:shd w:val="clear" w:color="auto" w:fill="D2F1EF" w:themeFill="accent3" w:themeFillTint="33"/>
           </w:tcPr>
           <w:p>
             <w:pPr>
@@ -7316,7 +7429,41 @@
                 <w:iCs/>
                 <w:color w:val="04143A" w:themeColor="text2" w:themeShade="80"/>
               </w:rPr>
-              <w:t xml:space="preserve"> consulta il menù e  &lt;Ucvisualizza menu&gt;</w:t>
+              <w:t xml:space="preserve"> consulta il menù </w:t>
+            </w:r>
+            <w:proofErr w:type="gramStart"/>
+            <w:r>
+              <w:rPr>
+                <w:b w:val="0"/>
+                <w:bCs/>
+                <w:i/>
+                <w:iCs/>
+                <w:color w:val="04143A" w:themeColor="text2" w:themeShade="80"/>
+              </w:rPr>
+              <w:t>e  &lt;</w:t>
+            </w:r>
+            <w:proofErr w:type="spellStart"/>
+            <w:proofErr w:type="gramEnd"/>
+            <w:r>
+              <w:rPr>
+                <w:b w:val="0"/>
+                <w:bCs/>
+                <w:i/>
+                <w:iCs/>
+                <w:color w:val="04143A" w:themeColor="text2" w:themeShade="80"/>
+              </w:rPr>
+              <w:t>Ucvisualizza</w:t>
+            </w:r>
+            <w:proofErr w:type="spellEnd"/>
+            <w:r>
+              <w:rPr>
+                <w:b w:val="0"/>
+                <w:bCs/>
+                <w:i/>
+                <w:iCs/>
+                <w:color w:val="04143A" w:themeColor="text2" w:themeShade="80"/>
+              </w:rPr>
+              <w:t xml:space="preserve"> menu&gt;</w:t>
             </w:r>
             <w:r>
               <w:rPr>
@@ -7481,7 +7628,29 @@
                 <w:iCs/>
                 <w:color w:val="04143A" w:themeColor="text2" w:themeShade="80"/>
               </w:rPr>
-              <w:t>Il cliete clicca sul bottone “aggiungi all’ordine”.</w:t>
+              <w:t xml:space="preserve">Il </w:t>
+            </w:r>
+            <w:proofErr w:type="spellStart"/>
+            <w:r>
+              <w:rPr>
+                <w:b w:val="0"/>
+                <w:bCs/>
+                <w:i/>
+                <w:iCs/>
+                <w:color w:val="04143A" w:themeColor="text2" w:themeShade="80"/>
+              </w:rPr>
+              <w:t>cliete</w:t>
+            </w:r>
+            <w:proofErr w:type="spellEnd"/>
+            <w:r>
+              <w:rPr>
+                <w:b w:val="0"/>
+                <w:bCs/>
+                <w:i/>
+                <w:iCs/>
+                <w:color w:val="04143A" w:themeColor="text2" w:themeShade="80"/>
+              </w:rPr>
+              <w:t xml:space="preserve"> clicca sul bottone “aggiungi all’ordine”.</w:t>
             </w:r>
           </w:p>
         </w:tc>
@@ -7538,26 +7707,41 @@
           <w:tcPr>
             <w:tcW w:w="9854" w:type="dxa"/>
             <w:gridSpan w:val="5"/>
-            <w:shd w:val="clear" w:color="auto" w:fill="F2F7F4" w:themeFill="accent5" w:themeFillTint="33"/>
-          </w:tcPr>
-          <w:p>
-            <w:pPr>
-              <w:rPr>
-                <w:color w:val="04143A" w:themeColor="text2" w:themeShade="80"/>
-              </w:rPr>
-            </w:pPr>
-            <w:r>
-              <w:rPr>
-                <w:bCs/>
-                <w:color w:val="04143A" w:themeColor="text2" w:themeShade="80"/>
-              </w:rPr>
-              <w:t xml:space="preserve">I FLUSSO DI EVENTI ALTERNATIVO:  </w:t>
-            </w:r>
-            <w:r>
-              <w:rPr>
-                <w:color w:val="04143A" w:themeColor="text2" w:themeShade="80"/>
-              </w:rPr>
-              <w:t>la portata non è disponibile</w:t>
+            <w:shd w:val="clear" w:color="auto" w:fill="D2F1EF" w:themeFill="accent3" w:themeFillTint="33"/>
+          </w:tcPr>
+          <w:p>
+            <w:pPr>
+              <w:rPr>
+                <w:color w:val="04143A" w:themeColor="text2" w:themeShade="80"/>
+              </w:rPr>
+            </w:pPr>
+            <w:r>
+              <w:rPr>
+                <w:bCs/>
+                <w:color w:val="04143A" w:themeColor="text2" w:themeShade="80"/>
+              </w:rPr>
+              <w:t xml:space="preserve">I FLUSSO DI EVENTI </w:t>
+            </w:r>
+            <w:proofErr w:type="gramStart"/>
+            <w:r>
+              <w:rPr>
+                <w:bCs/>
+                <w:color w:val="04143A" w:themeColor="text2" w:themeShade="80"/>
+              </w:rPr>
+              <w:t xml:space="preserve">ALTERNATIVO:  </w:t>
+            </w:r>
+            <w:r>
+              <w:rPr>
+                <w:color w:val="04143A" w:themeColor="text2" w:themeShade="80"/>
+              </w:rPr>
+              <w:t>la</w:t>
+            </w:r>
+            <w:proofErr w:type="gramEnd"/>
+            <w:r>
+              <w:rPr>
+                <w:color w:val="04143A" w:themeColor="text2" w:themeShade="80"/>
+              </w:rPr>
+              <w:t xml:space="preserve"> portata non è disponibile</w:t>
             </w:r>
           </w:p>
         </w:tc>
@@ -7566,7 +7750,7 @@
         <w:tc>
           <w:tcPr>
             <w:tcW w:w="2738" w:type="dxa"/>
-            <w:shd w:val="clear" w:color="auto" w:fill="F2F7F4" w:themeFill="accent5" w:themeFillTint="33"/>
+            <w:shd w:val="clear" w:color="auto" w:fill="D2F1EF" w:themeFill="accent3" w:themeFillTint="33"/>
             <w:vAlign w:val="center"/>
           </w:tcPr>
           <w:p>
@@ -7620,7 +7804,29 @@
                 <w:iCs/>
                 <w:color w:val="04143A" w:themeColor="text2" w:themeShade="80"/>
               </w:rPr>
-              <w:t>otifica all’utente che l’elemeto selezionato non è disponibile, pertanto non può essere aggiunto all’ordine.</w:t>
+              <w:t>otifica all’utente che l’</w:t>
+            </w:r>
+            <w:proofErr w:type="spellStart"/>
+            <w:r>
+              <w:rPr>
+                <w:b w:val="0"/>
+                <w:bCs/>
+                <w:i/>
+                <w:iCs/>
+                <w:color w:val="04143A" w:themeColor="text2" w:themeShade="80"/>
+              </w:rPr>
+              <w:t>elemeto</w:t>
+            </w:r>
+            <w:proofErr w:type="spellEnd"/>
+            <w:r>
+              <w:rPr>
+                <w:b w:val="0"/>
+                <w:bCs/>
+                <w:i/>
+                <w:iCs/>
+                <w:color w:val="04143A" w:themeColor="text2" w:themeShade="80"/>
+              </w:rPr>
+              <w:t xml:space="preserve"> selezionato non è disponibile, pertanto non può essere aggiunto all’ordine.</w:t>
             </w:r>
           </w:p>
         </w:tc>
@@ -7630,7 +7836,7 @@
           <w:tcPr>
             <w:tcW w:w="9854" w:type="dxa"/>
             <w:gridSpan w:val="5"/>
-            <w:shd w:val="clear" w:color="auto" w:fill="F2F7F4" w:themeFill="accent5" w:themeFillTint="33"/>
+            <w:shd w:val="clear" w:color="auto" w:fill="D2F1EF" w:themeFill="accent3" w:themeFillTint="33"/>
           </w:tcPr>
           <w:p>
             <w:pPr>
@@ -7658,7 +7864,7 @@
         <w:tc>
           <w:tcPr>
             <w:tcW w:w="2738" w:type="dxa"/>
-            <w:shd w:val="clear" w:color="auto" w:fill="F2F7F4" w:themeFill="accent5" w:themeFillTint="33"/>
+            <w:shd w:val="clear" w:color="auto" w:fill="D2F1EF" w:themeFill="accent3" w:themeFillTint="33"/>
             <w:vAlign w:val="center"/>
           </w:tcPr>
           <w:p>
@@ -7748,7 +7954,7 @@
           <w:tcPr>
             <w:tcW w:w="2738" w:type="dxa"/>
             <w:vMerge w:val="restart"/>
-            <w:shd w:val="clear" w:color="auto" w:fill="F2F7F4" w:themeFill="accent5" w:themeFillTint="33"/>
+            <w:shd w:val="clear" w:color="auto" w:fill="D2F1EF" w:themeFill="accent3" w:themeFillTint="33"/>
           </w:tcPr>
           <w:p>
             <w:pPr>
@@ -7792,7 +7998,7 @@
             <w:tcW w:w="3603" w:type="dxa"/>
             <w:gridSpan w:val="2"/>
             <w:vMerge w:val="restart"/>
-            <w:shd w:val="clear" w:color="auto" w:fill="F2F7F4" w:themeFill="accent5" w:themeFillTint="33"/>
+            <w:shd w:val="clear" w:color="auto" w:fill="D2F1EF" w:themeFill="accent3" w:themeFillTint="33"/>
           </w:tcPr>
           <w:p>
             <w:pPr>
@@ -7812,7 +8018,7 @@
         <w:tc>
           <w:tcPr>
             <w:tcW w:w="1705" w:type="dxa"/>
-            <w:shd w:val="clear" w:color="auto" w:fill="F2F7F4" w:themeFill="accent5" w:themeFillTint="33"/>
+            <w:shd w:val="clear" w:color="auto" w:fill="D2F1EF" w:themeFill="accent3" w:themeFillTint="33"/>
           </w:tcPr>
           <w:p>
             <w:pPr>
@@ -7832,7 +8038,7 @@
         <w:tc>
           <w:tcPr>
             <w:tcW w:w="1808" w:type="dxa"/>
-            <w:shd w:val="clear" w:color="auto" w:fill="FFFFFF" w:themeFill="background1"/>
+            <w:shd w:val="clear" w:color="auto" w:fill="D2F1EF" w:themeFill="accent3" w:themeFillTint="33"/>
           </w:tcPr>
           <w:p>
             <w:pPr>
@@ -7881,7 +8087,7 @@
           <w:tcPr>
             <w:tcW w:w="2738" w:type="dxa"/>
             <w:vMerge/>
-            <w:shd w:val="clear" w:color="auto" w:fill="F2F7F4" w:themeFill="accent5" w:themeFillTint="33"/>
+            <w:shd w:val="clear" w:color="auto" w:fill="D2F1EF" w:themeFill="accent3" w:themeFillTint="33"/>
           </w:tcPr>
           <w:p>
             <w:pPr>
@@ -7898,7 +8104,7 @@
             <w:tcW w:w="3603" w:type="dxa"/>
             <w:gridSpan w:val="2"/>
             <w:vMerge/>
-            <w:shd w:val="clear" w:color="auto" w:fill="F2F7F4" w:themeFill="accent5" w:themeFillTint="33"/>
+            <w:shd w:val="clear" w:color="auto" w:fill="D2F1EF" w:themeFill="accent3" w:themeFillTint="33"/>
           </w:tcPr>
           <w:p>
             <w:pPr>
@@ -7914,27 +8120,35 @@
         <w:tc>
           <w:tcPr>
             <w:tcW w:w="1705" w:type="dxa"/>
-            <w:shd w:val="clear" w:color="auto" w:fill="F2F7F4" w:themeFill="accent5" w:themeFillTint="33"/>
-          </w:tcPr>
-          <w:p>
-            <w:pPr>
-              <w:rPr>
-                <w:b w:val="0"/>
-                <w:color w:val="04143A" w:themeColor="text2" w:themeShade="80"/>
-              </w:rPr>
-            </w:pPr>
-            <w:r>
-              <w:rPr>
-                <w:color w:val="04143A" w:themeColor="text2" w:themeShade="80"/>
-              </w:rPr>
-              <w:t>Vers.</w:t>
+            <w:shd w:val="clear" w:color="auto" w:fill="D2F1EF" w:themeFill="accent3" w:themeFillTint="33"/>
+          </w:tcPr>
+          <w:p>
+            <w:pPr>
+              <w:rPr>
+                <w:b w:val="0"/>
+                <w:color w:val="04143A" w:themeColor="text2" w:themeShade="80"/>
+              </w:rPr>
+            </w:pPr>
+            <w:proofErr w:type="spellStart"/>
+            <w:r>
+              <w:rPr>
+                <w:color w:val="04143A" w:themeColor="text2" w:themeShade="80"/>
+              </w:rPr>
+              <w:t>Vers</w:t>
+            </w:r>
+            <w:proofErr w:type="spellEnd"/>
+            <w:r>
+              <w:rPr>
+                <w:color w:val="04143A" w:themeColor="text2" w:themeShade="80"/>
+              </w:rPr>
+              <w:t>.</w:t>
             </w:r>
           </w:p>
         </w:tc>
         <w:tc>
           <w:tcPr>
             <w:tcW w:w="1808" w:type="dxa"/>
-            <w:shd w:val="clear" w:color="auto" w:fill="FFFFFF" w:themeFill="background1"/>
+            <w:shd w:val="clear" w:color="auto" w:fill="D2F1EF" w:themeFill="accent3" w:themeFillTint="33"/>
           </w:tcPr>
           <w:p>
             <w:pPr>
@@ -7965,7 +8179,7 @@
           <w:tcPr>
             <w:tcW w:w="2738" w:type="dxa"/>
             <w:vMerge/>
-            <w:shd w:val="clear" w:color="auto" w:fill="F2F7F4" w:themeFill="accent5" w:themeFillTint="33"/>
+            <w:shd w:val="clear" w:color="auto" w:fill="D2F1EF" w:themeFill="accent3" w:themeFillTint="33"/>
           </w:tcPr>
           <w:p>
             <w:pPr>
@@ -7982,7 +8196,7 @@
             <w:tcW w:w="3603" w:type="dxa"/>
             <w:gridSpan w:val="2"/>
             <w:vMerge/>
-            <w:shd w:val="clear" w:color="auto" w:fill="F2F7F4" w:themeFill="accent5" w:themeFillTint="33"/>
+            <w:shd w:val="clear" w:color="auto" w:fill="D2F1EF" w:themeFill="accent3" w:themeFillTint="33"/>
           </w:tcPr>
           <w:p>
             <w:pPr>
@@ -7998,7 +8212,7 @@
         <w:tc>
           <w:tcPr>
             <w:tcW w:w="1705" w:type="dxa"/>
-            <w:shd w:val="clear" w:color="auto" w:fill="F2F7F4" w:themeFill="accent5" w:themeFillTint="33"/>
+            <w:shd w:val="clear" w:color="auto" w:fill="D2F1EF" w:themeFill="accent3" w:themeFillTint="33"/>
           </w:tcPr>
           <w:p>
             <w:pPr>
@@ -8018,7 +8232,7 @@
         <w:tc>
           <w:tcPr>
             <w:tcW w:w="1808" w:type="dxa"/>
-            <w:shd w:val="clear" w:color="auto" w:fill="FFFFFF" w:themeFill="background1"/>
+            <w:shd w:val="clear" w:color="auto" w:fill="D2F1EF" w:themeFill="accent3" w:themeFillTint="33"/>
           </w:tcPr>
           <w:p>
             <w:pPr>
@@ -8048,7 +8262,7 @@
         <w:tc>
           <w:tcPr>
             <w:tcW w:w="2738" w:type="dxa"/>
-            <w:shd w:val="clear" w:color="auto" w:fill="F2F7F4" w:themeFill="accent5" w:themeFillTint="33"/>
+            <w:shd w:val="clear" w:color="auto" w:fill="D2F1EF" w:themeFill="accent3" w:themeFillTint="33"/>
           </w:tcPr>
           <w:p>
             <w:pPr>
@@ -8082,14 +8296,25 @@
                 <w:color w:val="04143A" w:themeColor="text2" w:themeShade="80"/>
               </w:rPr>
             </w:pPr>
-            <w:r>
-              <w:rPr>
-                <w:b w:val="0"/>
-                <w:i/>
-                <w:iCs/>
-                <w:color w:val="04143A" w:themeColor="text2" w:themeShade="80"/>
-              </w:rPr>
-              <w:t>Lo use case fornisce al cliente la possibilità di</w:t>
+            <w:proofErr w:type="gramStart"/>
+            <w:r>
+              <w:rPr>
+                <w:b w:val="0"/>
+                <w:i/>
+                <w:iCs/>
+                <w:color w:val="04143A" w:themeColor="text2" w:themeShade="80"/>
+              </w:rPr>
+              <w:t>Lo use</w:t>
+            </w:r>
+            <w:proofErr w:type="gramEnd"/>
+            <w:r>
+              <w:rPr>
+                <w:b w:val="0"/>
+                <w:i/>
+                <w:iCs/>
+                <w:color w:val="04143A" w:themeColor="text2" w:themeShade="80"/>
+              </w:rPr>
+              <w:t xml:space="preserve"> case fornisce al cliente la possibilità di</w:t>
             </w:r>
             <w:r>
               <w:rPr>
@@ -8137,7 +8362,7 @@
         <w:tc>
           <w:tcPr>
             <w:tcW w:w="2738" w:type="dxa"/>
-            <w:shd w:val="clear" w:color="auto" w:fill="F2F7F4" w:themeFill="accent5" w:themeFillTint="33"/>
+            <w:shd w:val="clear" w:color="auto" w:fill="D2F1EF" w:themeFill="accent3" w:themeFillTint="33"/>
           </w:tcPr>
           <w:p>
             <w:pPr>
@@ -8223,7 +8448,7 @@
         <w:tc>
           <w:tcPr>
             <w:tcW w:w="2738" w:type="dxa"/>
-            <w:shd w:val="clear" w:color="auto" w:fill="F2F7F4" w:themeFill="accent5" w:themeFillTint="33"/>
+            <w:shd w:val="clear" w:color="auto" w:fill="D2F1EF" w:themeFill="accent3" w:themeFillTint="33"/>
           </w:tcPr>
           <w:p>
             <w:pPr>
@@ -8290,16 +8515,36 @@
                 <w:iCs/>
                 <w:color w:val="04143A" w:themeColor="text2" w:themeShade="80"/>
               </w:rPr>
-              <w:t>rimuovere elementi dall’ordine, qualora gli sia richest</w:t>
-            </w:r>
-            <w:r>
-              <w:rPr>
-                <w:b w:val="0"/>
-                <w:i/>
-                <w:iCs/>
-                <w:color w:val="04143A" w:themeColor="text2" w:themeShade="80"/>
-              </w:rPr>
-              <w:t>o dal cliente</w:t>
+              <w:t xml:space="preserve">rimuovere elementi dall’ordine, qualora gli sia </w:t>
+            </w:r>
+            <w:proofErr w:type="spellStart"/>
+            <w:r>
+              <w:rPr>
+                <w:b w:val="0"/>
+                <w:i/>
+                <w:iCs/>
+                <w:color w:val="04143A" w:themeColor="text2" w:themeShade="80"/>
+              </w:rPr>
+              <w:t>richest</w:t>
+            </w:r>
+            <w:r>
+              <w:rPr>
+                <w:b w:val="0"/>
+                <w:i/>
+                <w:iCs/>
+                <w:color w:val="04143A" w:themeColor="text2" w:themeShade="80"/>
+              </w:rPr>
+              <w:t>o</w:t>
+            </w:r>
+            <w:proofErr w:type="spellEnd"/>
+            <w:r>
+              <w:rPr>
+                <w:b w:val="0"/>
+                <w:i/>
+                <w:iCs/>
+                <w:color w:val="04143A" w:themeColor="text2" w:themeShade="80"/>
+              </w:rPr>
+              <w:t xml:space="preserve"> dal cliente</w:t>
             </w:r>
             <w:r>
               <w:rPr>
@@ -8320,21 +8565,30 @@
         <w:tc>
           <w:tcPr>
             <w:tcW w:w="2738" w:type="dxa"/>
-            <w:shd w:val="clear" w:color="auto" w:fill="F2F7F4" w:themeFill="accent5" w:themeFillTint="33"/>
-          </w:tcPr>
-          <w:p>
-            <w:pPr>
-              <w:rPr>
-                <w:color w:val="04143A" w:themeColor="text2" w:themeShade="80"/>
-              </w:rPr>
-            </w:pPr>
-            <w:r>
-              <w:rPr>
-                <w:bCs/>
-                <w:color w:val="04143A" w:themeColor="text2" w:themeShade="80"/>
-              </w:rPr>
-              <w:t>Entry Condition</w:t>
-            </w:r>
+            <w:shd w:val="clear" w:color="auto" w:fill="D2F1EF" w:themeFill="accent3" w:themeFillTint="33"/>
+          </w:tcPr>
+          <w:p>
+            <w:pPr>
+              <w:rPr>
+                <w:color w:val="04143A" w:themeColor="text2" w:themeShade="80"/>
+              </w:rPr>
+            </w:pPr>
+            <w:r>
+              <w:rPr>
+                <w:bCs/>
+                <w:color w:val="04143A" w:themeColor="text2" w:themeShade="80"/>
+              </w:rPr>
+              <w:t xml:space="preserve">Entry </w:t>
+            </w:r>
+            <w:proofErr w:type="spellStart"/>
+            <w:r>
+              <w:rPr>
+                <w:bCs/>
+                <w:color w:val="04143A" w:themeColor="text2" w:themeShade="80"/>
+              </w:rPr>
+              <w:t>Condition</w:t>
+            </w:r>
+            <w:proofErr w:type="spellEnd"/>
           </w:p>
         </w:tc>
         <w:tc>
@@ -8429,23 +8683,32 @@
         <w:tc>
           <w:tcPr>
             <w:tcW w:w="2738" w:type="dxa"/>
-            <w:shd w:val="clear" w:color="auto" w:fill="F2F7F4" w:themeFill="accent5" w:themeFillTint="33"/>
-          </w:tcPr>
-          <w:p>
-            <w:pPr>
-              <w:rPr>
-                <w:b w:val="0"/>
-                <w:bCs/>
-                <w:color w:val="04143A" w:themeColor="text2" w:themeShade="80"/>
-              </w:rPr>
-            </w:pPr>
-            <w:r>
-              <w:rPr>
-                <w:bCs/>
-                <w:color w:val="04143A" w:themeColor="text2" w:themeShade="80"/>
-              </w:rPr>
-              <w:t>Exit condition</w:t>
-            </w:r>
+            <w:shd w:val="clear" w:color="auto" w:fill="D2F1EF" w:themeFill="accent3" w:themeFillTint="33"/>
+          </w:tcPr>
+          <w:p>
+            <w:pPr>
+              <w:rPr>
+                <w:b w:val="0"/>
+                <w:bCs/>
+                <w:color w:val="04143A" w:themeColor="text2" w:themeShade="80"/>
+              </w:rPr>
+            </w:pPr>
+            <w:r>
+              <w:rPr>
+                <w:bCs/>
+                <w:color w:val="04143A" w:themeColor="text2" w:themeShade="80"/>
+              </w:rPr>
+              <w:t xml:space="preserve">Exit </w:t>
+            </w:r>
+            <w:proofErr w:type="spellStart"/>
+            <w:r>
+              <w:rPr>
+                <w:bCs/>
+                <w:color w:val="04143A" w:themeColor="text2" w:themeShade="80"/>
+              </w:rPr>
+              <w:t>condition</w:t>
+            </w:r>
+            <w:proofErr w:type="spellEnd"/>
           </w:p>
           <w:p>
             <w:pPr>
@@ -8524,17 +8787,7 @@
                 <w:iCs/>
                 <w:color w:val="04143A" w:themeColor="text2" w:themeShade="80"/>
               </w:rPr>
-              <w:t>d</w:t>
-            </w:r>
-            <w:r>
-              <w:rPr>
-                <w:b w:val="0"/>
-                <w:bCs/>
-                <w:i/>
-                <w:iCs/>
-                <w:color w:val="04143A" w:themeColor="text2" w:themeShade="80"/>
-              </w:rPr>
-              <w:t xml:space="preserve">all’ordine </w:t>
+              <w:t xml:space="preserve">dall’ordine </w:t>
             </w:r>
             <w:r>
               <w:rPr>
@@ -8556,23 +8809,32 @@
         <w:tc>
           <w:tcPr>
             <w:tcW w:w="2738" w:type="dxa"/>
-            <w:shd w:val="clear" w:color="auto" w:fill="F2F7F4" w:themeFill="accent5" w:themeFillTint="33"/>
-          </w:tcPr>
-          <w:p>
-            <w:pPr>
-              <w:rPr>
-                <w:b w:val="0"/>
-                <w:bCs/>
-                <w:color w:val="04143A" w:themeColor="text2" w:themeShade="80"/>
-              </w:rPr>
-            </w:pPr>
-            <w:r>
-              <w:rPr>
-                <w:bCs/>
-                <w:color w:val="04143A" w:themeColor="text2" w:themeShade="80"/>
-              </w:rPr>
-              <w:t>Exit condition</w:t>
-            </w:r>
+            <w:shd w:val="clear" w:color="auto" w:fill="D2F1EF" w:themeFill="accent3" w:themeFillTint="33"/>
+          </w:tcPr>
+          <w:p>
+            <w:pPr>
+              <w:rPr>
+                <w:b w:val="0"/>
+                <w:bCs/>
+                <w:color w:val="04143A" w:themeColor="text2" w:themeShade="80"/>
+              </w:rPr>
+            </w:pPr>
+            <w:r>
+              <w:rPr>
+                <w:bCs/>
+                <w:color w:val="04143A" w:themeColor="text2" w:themeShade="80"/>
+              </w:rPr>
+              <w:t xml:space="preserve">Exit </w:t>
+            </w:r>
+            <w:proofErr w:type="spellStart"/>
+            <w:r>
+              <w:rPr>
+                <w:bCs/>
+                <w:color w:val="04143A" w:themeColor="text2" w:themeShade="80"/>
+              </w:rPr>
+              <w:t>condition</w:t>
+            </w:r>
+            <w:proofErr w:type="spellEnd"/>
           </w:p>
           <w:p>
             <w:pPr>
@@ -8596,8 +8858,16 @@
               <w:rPr>
                 <w:color w:val="04143A" w:themeColor="text2" w:themeShade="80"/>
               </w:rPr>
-              <w:t>On failure</w:t>
-            </w:r>
+              <w:t xml:space="preserve">On </w:t>
+            </w:r>
+            <w:proofErr w:type="spellStart"/>
+            <w:r>
+              <w:rPr>
+                <w:color w:val="04143A" w:themeColor="text2" w:themeShade="80"/>
+              </w:rPr>
+              <w:t>failure</w:t>
+            </w:r>
+            <w:proofErr w:type="spellEnd"/>
           </w:p>
         </w:tc>
         <w:tc>
@@ -8636,21 +8906,30 @@
         <w:tc>
           <w:tcPr>
             <w:tcW w:w="2738" w:type="dxa"/>
-            <w:shd w:val="clear" w:color="auto" w:fill="F2F7F4" w:themeFill="accent5" w:themeFillTint="33"/>
-          </w:tcPr>
-          <w:p>
-            <w:pPr>
-              <w:rPr>
-                <w:color w:val="04143A" w:themeColor="text2" w:themeShade="80"/>
-              </w:rPr>
-            </w:pPr>
-            <w:r>
-              <w:rPr>
-                <w:bCs/>
-                <w:color w:val="04143A" w:themeColor="text2" w:themeShade="80"/>
-              </w:rPr>
-              <w:t>Rilevanza/User Priority</w:t>
-            </w:r>
+            <w:shd w:val="clear" w:color="auto" w:fill="D2F1EF" w:themeFill="accent3" w:themeFillTint="33"/>
+          </w:tcPr>
+          <w:p>
+            <w:pPr>
+              <w:rPr>
+                <w:color w:val="04143A" w:themeColor="text2" w:themeShade="80"/>
+              </w:rPr>
+            </w:pPr>
+            <w:r>
+              <w:rPr>
+                <w:bCs/>
+                <w:color w:val="04143A" w:themeColor="text2" w:themeShade="80"/>
+              </w:rPr>
+              <w:t xml:space="preserve">Rilevanza/User </w:t>
+            </w:r>
+            <w:proofErr w:type="spellStart"/>
+            <w:r>
+              <w:rPr>
+                <w:bCs/>
+                <w:color w:val="04143A" w:themeColor="text2" w:themeShade="80"/>
+              </w:rPr>
+              <w:t>Priority</w:t>
+            </w:r>
+            <w:proofErr w:type="spellEnd"/>
           </w:p>
         </w:tc>
         <w:tc>
@@ -8690,7 +8969,7 @@
         <w:tc>
           <w:tcPr>
             <w:tcW w:w="2738" w:type="dxa"/>
-            <w:shd w:val="clear" w:color="auto" w:fill="F2F7F4" w:themeFill="accent5" w:themeFillTint="33"/>
+            <w:shd w:val="clear" w:color="auto" w:fill="D2F1EF" w:themeFill="accent3" w:themeFillTint="33"/>
           </w:tcPr>
           <w:p>
             <w:pPr>
@@ -8741,7 +9020,7 @@
           <w:tcPr>
             <w:tcW w:w="9854" w:type="dxa"/>
             <w:gridSpan w:val="5"/>
-            <w:shd w:val="clear" w:color="auto" w:fill="F2F7F4" w:themeFill="accent5" w:themeFillTint="33"/>
+            <w:shd w:val="clear" w:color="auto" w:fill="D2F1EF" w:themeFill="accent3" w:themeFillTint="33"/>
             <w:vAlign w:val="center"/>
           </w:tcPr>
           <w:p>
@@ -8770,7 +9049,7 @@
           <w:tcPr>
             <w:tcW w:w="4786" w:type="dxa"/>
             <w:gridSpan w:val="2"/>
-            <w:shd w:val="clear" w:color="auto" w:fill="F2F7F4" w:themeFill="accent5" w:themeFillTint="33"/>
+            <w:shd w:val="clear" w:color="auto" w:fill="D2F1EF" w:themeFill="accent3" w:themeFillTint="33"/>
           </w:tcPr>
           <w:p>
             <w:pPr>
@@ -8795,7 +9074,7 @@
           <w:tcPr>
             <w:tcW w:w="5068" w:type="dxa"/>
             <w:gridSpan w:val="3"/>
-            <w:shd w:val="clear" w:color="auto" w:fill="F2F7F4" w:themeFill="accent5" w:themeFillTint="33"/>
+            <w:shd w:val="clear" w:color="auto" w:fill="D2F1EF" w:themeFill="accent3" w:themeFillTint="33"/>
           </w:tcPr>
           <w:p>
             <w:pPr>
@@ -8841,17 +9120,39 @@
                 <w:iCs/>
                 <w:color w:val="04143A" w:themeColor="text2" w:themeShade="80"/>
               </w:rPr>
-              <w:t>L’utente si dirige nell’area  dell</w:t>
-            </w:r>
-            <w:r>
-              <w:rPr>
-                <w:b w:val="0"/>
-                <w:bCs/>
-                <w:i/>
-                <w:iCs/>
-                <w:color w:val="04143A" w:themeColor="text2" w:themeShade="80"/>
-              </w:rPr>
-              <w:t xml:space="preserve">a visualizzazione </w:t>
+              <w:t xml:space="preserve">L’utente si dirige </w:t>
+            </w:r>
+            <w:proofErr w:type="gramStart"/>
+            <w:r>
+              <w:rPr>
+                <w:b w:val="0"/>
+                <w:bCs/>
+                <w:i/>
+                <w:iCs/>
+                <w:color w:val="04143A" w:themeColor="text2" w:themeShade="80"/>
+              </w:rPr>
+              <w:t>nell’area  dell</w:t>
+            </w:r>
+            <w:r>
+              <w:rPr>
+                <w:b w:val="0"/>
+                <w:bCs/>
+                <w:i/>
+                <w:iCs/>
+                <w:color w:val="04143A" w:themeColor="text2" w:themeShade="80"/>
+              </w:rPr>
+              <w:t>a</w:t>
+            </w:r>
+            <w:proofErr w:type="gramEnd"/>
+            <w:r>
+              <w:rPr>
+                <w:b w:val="0"/>
+                <w:bCs/>
+                <w:i/>
+                <w:iCs/>
+                <w:color w:val="04143A" w:themeColor="text2" w:themeShade="80"/>
+              </w:rPr>
+              <w:t xml:space="preserve"> visualizzazione </w:t>
             </w:r>
             <w:r>
               <w:rPr>
@@ -8881,7 +9182,29 @@
                 <w:iCs/>
                 <w:color w:val="04143A" w:themeColor="text2" w:themeShade="80"/>
               </w:rPr>
-              <w:t>, consulta la lista delle portate e bibite presenti in esso, individua l’elemento deisderato e clicca sull’icona del cestino.</w:t>
+              <w:t xml:space="preserve">, consulta la lista delle portate e bibite presenti in esso, individua l’elemento </w:t>
+            </w:r>
+            <w:proofErr w:type="spellStart"/>
+            <w:r>
+              <w:rPr>
+                <w:b w:val="0"/>
+                <w:bCs/>
+                <w:i/>
+                <w:iCs/>
+                <w:color w:val="04143A" w:themeColor="text2" w:themeShade="80"/>
+              </w:rPr>
+              <w:t>deisderato</w:t>
+            </w:r>
+            <w:proofErr w:type="spellEnd"/>
+            <w:r>
+              <w:rPr>
+                <w:b w:val="0"/>
+                <w:bCs/>
+                <w:i/>
+                <w:iCs/>
+                <w:color w:val="04143A" w:themeColor="text2" w:themeShade="80"/>
+              </w:rPr>
+              <w:t xml:space="preserve"> e clicca sull’icona del cestino.</w:t>
             </w:r>
           </w:p>
         </w:tc>
@@ -8989,15 +9312,27 @@
                 <w:color w:val="04143A" w:themeColor="text2" w:themeShade="80"/>
               </w:rPr>
             </w:pPr>
-            <w:r>
-              <w:rPr>
-                <w:b w:val="0"/>
-                <w:bCs/>
-                <w:i/>
-                <w:iCs/>
-                <w:color w:val="04143A" w:themeColor="text2" w:themeShade="80"/>
-              </w:rPr>
-              <w:t>Il  sistema c</w:t>
+            <w:proofErr w:type="gramStart"/>
+            <w:r>
+              <w:rPr>
+                <w:b w:val="0"/>
+                <w:bCs/>
+                <w:i/>
+                <w:iCs/>
+                <w:color w:val="04143A" w:themeColor="text2" w:themeShade="80"/>
+              </w:rPr>
+              <w:t>Il  sistema</w:t>
+            </w:r>
+            <w:proofErr w:type="gramEnd"/>
+            <w:r>
+              <w:rPr>
+                <w:b w:val="0"/>
+                <w:bCs/>
+                <w:i/>
+                <w:iCs/>
+                <w:color w:val="04143A" w:themeColor="text2" w:themeShade="80"/>
+              </w:rPr>
+              <w:t xml:space="preserve"> c</w:t>
             </w:r>
             <w:r>
               <w:rPr>
@@ -9067,26 +9402,41 @@
           <w:tcPr>
             <w:tcW w:w="9854" w:type="dxa"/>
             <w:gridSpan w:val="5"/>
-            <w:shd w:val="clear" w:color="auto" w:fill="F2F7F4" w:themeFill="accent5" w:themeFillTint="33"/>
-          </w:tcPr>
-          <w:p>
-            <w:pPr>
-              <w:rPr>
-                <w:color w:val="04143A" w:themeColor="text2" w:themeShade="80"/>
-              </w:rPr>
-            </w:pPr>
-            <w:r>
-              <w:rPr>
-                <w:bCs/>
-                <w:color w:val="04143A" w:themeColor="text2" w:themeShade="80"/>
-              </w:rPr>
-              <w:t xml:space="preserve">I FLUSSO DI EVENTI ALTERNATIVO:  </w:t>
-            </w:r>
-            <w:r>
-              <w:rPr>
-                <w:color w:val="04143A" w:themeColor="text2" w:themeShade="80"/>
-              </w:rPr>
-              <w:t>l’utente annulla l’operazione</w:t>
+            <w:shd w:val="clear" w:color="auto" w:fill="D2F1EF" w:themeFill="accent3" w:themeFillTint="33"/>
+          </w:tcPr>
+          <w:p>
+            <w:pPr>
+              <w:rPr>
+                <w:color w:val="04143A" w:themeColor="text2" w:themeShade="80"/>
+              </w:rPr>
+            </w:pPr>
+            <w:r>
+              <w:rPr>
+                <w:bCs/>
+                <w:color w:val="04143A" w:themeColor="text2" w:themeShade="80"/>
+              </w:rPr>
+              <w:t xml:space="preserve">I FLUSSO DI EVENTI </w:t>
+            </w:r>
+            <w:proofErr w:type="gramStart"/>
+            <w:r>
+              <w:rPr>
+                <w:bCs/>
+                <w:color w:val="04143A" w:themeColor="text2" w:themeShade="80"/>
+              </w:rPr>
+              <w:t xml:space="preserve">ALTERNATIVO:  </w:t>
+            </w:r>
+            <w:r>
+              <w:rPr>
+                <w:color w:val="04143A" w:themeColor="text2" w:themeShade="80"/>
+              </w:rPr>
+              <w:t>l’utente</w:t>
+            </w:r>
+            <w:proofErr w:type="gramEnd"/>
+            <w:r>
+              <w:rPr>
+                <w:color w:val="04143A" w:themeColor="text2" w:themeShade="80"/>
+              </w:rPr>
+              <w:t xml:space="preserve"> annulla l’operazione</w:t>
             </w:r>
           </w:p>
         </w:tc>
@@ -9095,7 +9445,7 @@
         <w:tc>
           <w:tcPr>
             <w:tcW w:w="2738" w:type="dxa"/>
-            <w:shd w:val="clear" w:color="auto" w:fill="F2F7F4" w:themeFill="accent5" w:themeFillTint="33"/>
+            <w:shd w:val="clear" w:color="auto" w:fill="D2F1EF" w:themeFill="accent3" w:themeFillTint="33"/>
             <w:vAlign w:val="center"/>
           </w:tcPr>
           <w:p>
@@ -9146,7 +9496,29 @@
                 <w:iCs/>
                 <w:color w:val="04143A" w:themeColor="text2" w:themeShade="80"/>
               </w:rPr>
-              <w:t>L’utente decide di annulare la modifica, cliccando su “no”</w:t>
+              <w:t xml:space="preserve">L’utente decide di </w:t>
+            </w:r>
+            <w:proofErr w:type="spellStart"/>
+            <w:r>
+              <w:rPr>
+                <w:b w:val="0"/>
+                <w:bCs/>
+                <w:i/>
+                <w:iCs/>
+                <w:color w:val="04143A" w:themeColor="text2" w:themeShade="80"/>
+              </w:rPr>
+              <w:t>annulare</w:t>
+            </w:r>
+            <w:proofErr w:type="spellEnd"/>
+            <w:r>
+              <w:rPr>
+                <w:b w:val="0"/>
+                <w:bCs/>
+                <w:i/>
+                <w:iCs/>
+                <w:color w:val="04143A" w:themeColor="text2" w:themeShade="80"/>
+              </w:rPr>
+              <w:t xml:space="preserve"> la modifica, cliccando su “no”</w:t>
             </w:r>
           </w:p>
         </w:tc>
@@ -9155,7 +9527,7 @@
         <w:tc>
           <w:tcPr>
             <w:tcW w:w="2738" w:type="dxa"/>
-            <w:shd w:val="clear" w:color="auto" w:fill="F2F7F4" w:themeFill="accent5" w:themeFillTint="33"/>
+            <w:shd w:val="clear" w:color="auto" w:fill="D2F1EF" w:themeFill="accent3" w:themeFillTint="33"/>
             <w:vAlign w:val="center"/>
           </w:tcPr>
           <w:p>
@@ -9196,8 +9568,20 @@
                 <w:iCs/>
                 <w:color w:val="04143A" w:themeColor="text2" w:themeShade="80"/>
               </w:rPr>
-              <w:t>Il sistema annula</w:t>
-            </w:r>
+              <w:t xml:space="preserve">Il sistema </w:t>
+            </w:r>
+            <w:proofErr w:type="spellStart"/>
+            <w:r>
+              <w:rPr>
+                <w:b w:val="0"/>
+                <w:bCs/>
+                <w:i/>
+                <w:iCs/>
+                <w:color w:val="04143A" w:themeColor="text2" w:themeShade="80"/>
+              </w:rPr>
+              <w:t>annula</w:t>
+            </w:r>
+            <w:proofErr w:type="spellEnd"/>
             <w:r>
               <w:rPr>
                 <w:b w:val="0"/>
@@ -9216,26 +9600,41 @@
           <w:tcPr>
             <w:tcW w:w="9854" w:type="dxa"/>
             <w:gridSpan w:val="5"/>
-            <w:shd w:val="clear" w:color="auto" w:fill="F2F7F4" w:themeFill="accent5" w:themeFillTint="33"/>
-          </w:tcPr>
-          <w:p>
-            <w:pPr>
-              <w:rPr>
-                <w:color w:val="04143A" w:themeColor="text2" w:themeShade="80"/>
-              </w:rPr>
-            </w:pPr>
-            <w:r>
-              <w:rPr>
-                <w:bCs/>
-                <w:color w:val="04143A" w:themeColor="text2" w:themeShade="80"/>
-              </w:rPr>
-              <w:t xml:space="preserve">I FLUSSO DI EVENTI DI ERRORE:  </w:t>
-            </w:r>
-            <w:r>
-              <w:rPr>
-                <w:color w:val="04143A" w:themeColor="text2" w:themeShade="80"/>
-              </w:rPr>
-              <w:t>non è stato possibile rimuovere l’elemento</w:t>
+            <w:shd w:val="clear" w:color="auto" w:fill="D2F1EF" w:themeFill="accent3" w:themeFillTint="33"/>
+          </w:tcPr>
+          <w:p>
+            <w:pPr>
+              <w:rPr>
+                <w:color w:val="04143A" w:themeColor="text2" w:themeShade="80"/>
+              </w:rPr>
+            </w:pPr>
+            <w:r>
+              <w:rPr>
+                <w:bCs/>
+                <w:color w:val="04143A" w:themeColor="text2" w:themeShade="80"/>
+              </w:rPr>
+              <w:t xml:space="preserve">I FLUSSO DI EVENTI DI </w:t>
+            </w:r>
+            <w:proofErr w:type="gramStart"/>
+            <w:r>
+              <w:rPr>
+                <w:bCs/>
+                <w:color w:val="04143A" w:themeColor="text2" w:themeShade="80"/>
+              </w:rPr>
+              <w:t xml:space="preserve">ERRORE:  </w:t>
+            </w:r>
+            <w:r>
+              <w:rPr>
+                <w:color w:val="04143A" w:themeColor="text2" w:themeShade="80"/>
+              </w:rPr>
+              <w:t>non</w:t>
+            </w:r>
+            <w:proofErr w:type="gramEnd"/>
+            <w:r>
+              <w:rPr>
+                <w:color w:val="04143A" w:themeColor="text2" w:themeShade="80"/>
+              </w:rPr>
+              <w:t xml:space="preserve"> è stato possibile rimuovere l’elemento</w:t>
             </w:r>
           </w:p>
         </w:tc>
@@ -9244,7 +9643,7 @@
         <w:tc>
           <w:tcPr>
             <w:tcW w:w="2738" w:type="dxa"/>
-            <w:shd w:val="clear" w:color="auto" w:fill="F2F7F4" w:themeFill="accent5" w:themeFillTint="33"/>
+            <w:shd w:val="clear" w:color="auto" w:fill="D2F1EF" w:themeFill="accent3" w:themeFillTint="33"/>
             <w:vAlign w:val="center"/>
           </w:tcPr>
           <w:p>
@@ -9344,7 +9743,13 @@
           <w:tcPr>
             <w:tcW w:w="2738" w:type="dxa"/>
             <w:vMerge w:val="restart"/>
-            <w:shd w:val="clear" w:color="auto" w:fill="F2F7F4" w:themeFill="accent5" w:themeFillTint="33"/>
+            <w:tcBorders>
+              <w:top w:val="single" w:sz="4" w:space="0" w:color="34ABA2" w:themeColor="accent3"/>
+              <w:left w:val="single" w:sz="4" w:space="0" w:color="34ABA2" w:themeColor="accent3"/>
+              <w:bottom w:val="single" w:sz="4" w:space="0" w:color="34ABA2" w:themeColor="accent3"/>
+              <w:right w:val="single" w:sz="4" w:space="0" w:color="34ABA2" w:themeColor="accent3"/>
+            </w:tcBorders>
+            <w:shd w:val="clear" w:color="auto" w:fill="D2F1EF" w:themeFill="accent3" w:themeFillTint="33"/>
           </w:tcPr>
           <w:p>
             <w:pPr>
@@ -9387,7 +9792,13 @@
             <w:tcW w:w="3603" w:type="dxa"/>
             <w:gridSpan w:val="2"/>
             <w:vMerge w:val="restart"/>
-            <w:shd w:val="clear" w:color="auto" w:fill="F2F7F4" w:themeFill="accent5" w:themeFillTint="33"/>
+            <w:tcBorders>
+              <w:top w:val="single" w:sz="4" w:space="0" w:color="34ABA2" w:themeColor="accent3"/>
+              <w:left w:val="single" w:sz="4" w:space="0" w:color="34ABA2" w:themeColor="accent3"/>
+              <w:bottom w:val="single" w:sz="4" w:space="0" w:color="34ABA2" w:themeColor="accent3"/>
+              <w:right w:val="single" w:sz="4" w:space="0" w:color="34ABA2" w:themeColor="accent3"/>
+            </w:tcBorders>
+            <w:shd w:val="clear" w:color="auto" w:fill="D2F1EF" w:themeFill="accent3" w:themeFillTint="33"/>
           </w:tcPr>
           <w:p>
             <w:pPr>
@@ -9413,7 +9824,10 @@
         <w:tc>
           <w:tcPr>
             <w:tcW w:w="1705" w:type="dxa"/>
-            <w:shd w:val="clear" w:color="auto" w:fill="F2F7F4" w:themeFill="accent5" w:themeFillTint="33"/>
+            <w:tcBorders>
+              <w:left w:val="single" w:sz="4" w:space="0" w:color="34ABA2" w:themeColor="accent3"/>
+            </w:tcBorders>
+            <w:shd w:val="clear" w:color="auto" w:fill="D2F1EF" w:themeFill="accent3" w:themeFillTint="33"/>
           </w:tcPr>
           <w:p>
             <w:pPr>
@@ -9482,7 +9896,13 @@
           <w:tcPr>
             <w:tcW w:w="2738" w:type="dxa"/>
             <w:vMerge/>
-            <w:shd w:val="clear" w:color="auto" w:fill="F2F7F4" w:themeFill="accent5" w:themeFillTint="33"/>
+            <w:tcBorders>
+              <w:top w:val="single" w:sz="4" w:space="0" w:color="34ABA2" w:themeColor="accent3"/>
+              <w:left w:val="single" w:sz="4" w:space="0" w:color="34ABA2" w:themeColor="accent3"/>
+              <w:bottom w:val="single" w:sz="4" w:space="0" w:color="34ABA2" w:themeColor="accent3"/>
+              <w:right w:val="single" w:sz="4" w:space="0" w:color="34ABA2" w:themeColor="accent3"/>
+            </w:tcBorders>
+            <w:shd w:val="clear" w:color="auto" w:fill="D2F1EF" w:themeFill="accent3" w:themeFillTint="33"/>
           </w:tcPr>
           <w:p>
             <w:pPr>
@@ -9499,7 +9919,13 @@
             <w:tcW w:w="3603" w:type="dxa"/>
             <w:gridSpan w:val="2"/>
             <w:vMerge/>
-            <w:shd w:val="clear" w:color="auto" w:fill="F2F7F4" w:themeFill="accent5" w:themeFillTint="33"/>
+            <w:tcBorders>
+              <w:top w:val="single" w:sz="4" w:space="0" w:color="34ABA2" w:themeColor="accent3"/>
+              <w:left w:val="single" w:sz="4" w:space="0" w:color="34ABA2" w:themeColor="accent3"/>
+              <w:bottom w:val="single" w:sz="4" w:space="0" w:color="34ABA2" w:themeColor="accent3"/>
+              <w:right w:val="single" w:sz="4" w:space="0" w:color="34ABA2" w:themeColor="accent3"/>
+            </w:tcBorders>
+            <w:shd w:val="clear" w:color="auto" w:fill="D2F1EF" w:themeFill="accent3" w:themeFillTint="33"/>
           </w:tcPr>
           <w:p>
             <w:pPr>
@@ -9515,20 +9941,31 @@
         <w:tc>
           <w:tcPr>
             <w:tcW w:w="1705" w:type="dxa"/>
-            <w:shd w:val="clear" w:color="auto" w:fill="F2F7F4" w:themeFill="accent5" w:themeFillTint="33"/>
-          </w:tcPr>
-          <w:p>
-            <w:pPr>
-              <w:rPr>
-                <w:b w:val="0"/>
-                <w:color w:val="04143A" w:themeColor="text2" w:themeShade="80"/>
-              </w:rPr>
-            </w:pPr>
-            <w:r>
-              <w:rPr>
-                <w:color w:val="04143A" w:themeColor="text2" w:themeShade="80"/>
-              </w:rPr>
-              <w:t>Vers.</w:t>
+            <w:tcBorders>
+              <w:left w:val="single" w:sz="4" w:space="0" w:color="34ABA2" w:themeColor="accent3"/>
+            </w:tcBorders>
+            <w:shd w:val="clear" w:color="auto" w:fill="D2F1EF" w:themeFill="accent3" w:themeFillTint="33"/>
+          </w:tcPr>
+          <w:p>
+            <w:pPr>
+              <w:rPr>
+                <w:b w:val="0"/>
+                <w:color w:val="04143A" w:themeColor="text2" w:themeShade="80"/>
+              </w:rPr>
+            </w:pPr>
+            <w:proofErr w:type="spellStart"/>
+            <w:r>
+              <w:rPr>
+                <w:color w:val="04143A" w:themeColor="text2" w:themeShade="80"/>
+              </w:rPr>
+              <w:t>Vers</w:t>
+            </w:r>
+            <w:proofErr w:type="spellEnd"/>
+            <w:r>
+              <w:rPr>
+                <w:color w:val="04143A" w:themeColor="text2" w:themeShade="80"/>
+              </w:rPr>
+              <w:t>.</w:t>
             </w:r>
           </w:p>
         </w:tc>
@@ -9566,7 +10003,13 @@
           <w:tcPr>
             <w:tcW w:w="2738" w:type="dxa"/>
             <w:vMerge/>
-            <w:shd w:val="clear" w:color="auto" w:fill="F2F7F4" w:themeFill="accent5" w:themeFillTint="33"/>
+            <w:tcBorders>
+              <w:top w:val="single" w:sz="4" w:space="0" w:color="34ABA2" w:themeColor="accent3"/>
+              <w:left w:val="single" w:sz="4" w:space="0" w:color="34ABA2" w:themeColor="accent3"/>
+              <w:bottom w:val="single" w:sz="4" w:space="0" w:color="34ABA2" w:themeColor="accent3"/>
+              <w:right w:val="single" w:sz="4" w:space="0" w:color="34ABA2" w:themeColor="accent3"/>
+            </w:tcBorders>
+            <w:shd w:val="clear" w:color="auto" w:fill="D2F1EF" w:themeFill="accent3" w:themeFillTint="33"/>
           </w:tcPr>
           <w:p>
             <w:pPr>
@@ -9583,7 +10026,13 @@
             <w:tcW w:w="3603" w:type="dxa"/>
             <w:gridSpan w:val="2"/>
             <w:vMerge/>
-            <w:shd w:val="clear" w:color="auto" w:fill="F2F7F4" w:themeFill="accent5" w:themeFillTint="33"/>
+            <w:tcBorders>
+              <w:top w:val="single" w:sz="4" w:space="0" w:color="34ABA2" w:themeColor="accent3"/>
+              <w:left w:val="single" w:sz="4" w:space="0" w:color="34ABA2" w:themeColor="accent3"/>
+              <w:bottom w:val="single" w:sz="4" w:space="0" w:color="34ABA2" w:themeColor="accent3"/>
+              <w:right w:val="single" w:sz="4" w:space="0" w:color="34ABA2" w:themeColor="accent3"/>
+            </w:tcBorders>
+            <w:shd w:val="clear" w:color="auto" w:fill="D2F1EF" w:themeFill="accent3" w:themeFillTint="33"/>
           </w:tcPr>
           <w:p>
             <w:pPr>
@@ -9599,7 +10048,10 @@
         <w:tc>
           <w:tcPr>
             <w:tcW w:w="1705" w:type="dxa"/>
-            <w:shd w:val="clear" w:color="auto" w:fill="F2F7F4" w:themeFill="accent5" w:themeFillTint="33"/>
+            <w:tcBorders>
+              <w:left w:val="single" w:sz="4" w:space="0" w:color="34ABA2" w:themeColor="accent3"/>
+            </w:tcBorders>
+            <w:shd w:val="clear" w:color="auto" w:fill="D2F1EF" w:themeFill="accent3" w:themeFillTint="33"/>
           </w:tcPr>
           <w:p>
             <w:pPr>
@@ -9649,7 +10101,13 @@
         <w:tc>
           <w:tcPr>
             <w:tcW w:w="2738" w:type="dxa"/>
-            <w:shd w:val="clear" w:color="auto" w:fill="F2F7F4" w:themeFill="accent5" w:themeFillTint="33"/>
+            <w:tcBorders>
+              <w:top w:val="single" w:sz="4" w:space="0" w:color="34ABA2" w:themeColor="accent3"/>
+              <w:left w:val="single" w:sz="4" w:space="0" w:color="34ABA2" w:themeColor="accent3"/>
+              <w:bottom w:val="single" w:sz="4" w:space="0" w:color="34ABA2" w:themeColor="accent3"/>
+              <w:right w:val="single" w:sz="4" w:space="0" w:color="34ABA2" w:themeColor="accent3"/>
+            </w:tcBorders>
+            <w:shd w:val="clear" w:color="auto" w:fill="D2F1EF" w:themeFill="accent3" w:themeFillTint="33"/>
           </w:tcPr>
           <w:p>
             <w:pPr>
@@ -9672,6 +10130,12 @@
           <w:tcPr>
             <w:tcW w:w="7116" w:type="dxa"/>
             <w:gridSpan w:val="4"/>
+            <w:tcBorders>
+              <w:top w:val="single" w:sz="4" w:space="0" w:color="34ABA2" w:themeColor="accent3"/>
+              <w:left w:val="single" w:sz="4" w:space="0" w:color="34ABA2" w:themeColor="accent3"/>
+              <w:bottom w:val="single" w:sz="4" w:space="0" w:color="34ABA2" w:themeColor="accent3"/>
+              <w:right w:val="single" w:sz="4" w:space="0" w:color="34ABA2" w:themeColor="accent3"/>
+            </w:tcBorders>
             <w:shd w:val="clear" w:color="auto" w:fill="FFFFFF" w:themeFill="background1"/>
           </w:tcPr>
           <w:p>
@@ -9683,32 +10147,34 @@
                 <w:color w:val="04143A" w:themeColor="text2" w:themeShade="80"/>
               </w:rPr>
             </w:pPr>
-            <w:r>
-              <w:rPr>
-                <w:b w:val="0"/>
-                <w:i/>
-                <w:iCs/>
-                <w:color w:val="04143A" w:themeColor="text2" w:themeShade="80"/>
-              </w:rPr>
-              <w:t>Lo use case fornisce al cliente la possibilità di</w:t>
-            </w:r>
-            <w:r>
-              <w:rPr>
-                <w:b w:val="0"/>
-                <w:i/>
-                <w:iCs/>
-                <w:color w:val="04143A" w:themeColor="text2" w:themeShade="80"/>
-              </w:rPr>
-              <w:t xml:space="preserve"> </w:t>
-            </w:r>
-            <w:r>
-              <w:rPr>
-                <w:b w:val="0"/>
-                <w:i/>
-                <w:iCs/>
-                <w:color w:val="04143A" w:themeColor="text2" w:themeShade="80"/>
-              </w:rPr>
-              <w:t>visualizzare l’ordine nella sua interezza.</w:t>
+            <w:proofErr w:type="gramStart"/>
+            <w:r>
+              <w:rPr>
+                <w:b w:val="0"/>
+                <w:i/>
+                <w:iCs/>
+                <w:color w:val="04143A" w:themeColor="text2" w:themeShade="80"/>
+              </w:rPr>
+              <w:t>Lo use</w:t>
+            </w:r>
+            <w:proofErr w:type="gramEnd"/>
+            <w:r>
+              <w:rPr>
+                <w:b w:val="0"/>
+                <w:i/>
+                <w:iCs/>
+                <w:color w:val="04143A" w:themeColor="text2" w:themeShade="80"/>
+              </w:rPr>
+              <w:t xml:space="preserve"> case fornisce al cliente la possibilità di</w:t>
+            </w:r>
+            <w:r>
+              <w:rPr>
+                <w:b w:val="0"/>
+                <w:i/>
+                <w:iCs/>
+                <w:color w:val="04143A" w:themeColor="text2" w:themeShade="80"/>
+              </w:rPr>
+              <w:t xml:space="preserve"> visualizzare l’ordine nella sua interezza.</w:t>
             </w:r>
           </w:p>
         </w:tc>
@@ -9720,7 +10186,13 @@
         <w:tc>
           <w:tcPr>
             <w:tcW w:w="2738" w:type="dxa"/>
-            <w:shd w:val="clear" w:color="auto" w:fill="F2F7F4" w:themeFill="accent5" w:themeFillTint="33"/>
+            <w:tcBorders>
+              <w:top w:val="single" w:sz="4" w:space="0" w:color="34ABA2" w:themeColor="accent3"/>
+              <w:left w:val="single" w:sz="4" w:space="0" w:color="34ABA2" w:themeColor="accent3"/>
+              <w:bottom w:val="single" w:sz="4" w:space="0" w:color="34ABA2" w:themeColor="accent3"/>
+              <w:right w:val="single" w:sz="4" w:space="0" w:color="34ABA2" w:themeColor="accent3"/>
+            </w:tcBorders>
+            <w:shd w:val="clear" w:color="auto" w:fill="D2F1EF" w:themeFill="accent3" w:themeFillTint="33"/>
           </w:tcPr>
           <w:p>
             <w:pPr>
@@ -9741,6 +10213,12 @@
           <w:tcPr>
             <w:tcW w:w="7116" w:type="dxa"/>
             <w:gridSpan w:val="4"/>
+            <w:tcBorders>
+              <w:top w:val="single" w:sz="4" w:space="0" w:color="34ABA2" w:themeColor="accent3"/>
+              <w:left w:val="single" w:sz="4" w:space="0" w:color="34ABA2" w:themeColor="accent3"/>
+              <w:bottom w:val="single" w:sz="4" w:space="0" w:color="34ABA2" w:themeColor="accent3"/>
+              <w:right w:val="single" w:sz="4" w:space="0" w:color="34ABA2" w:themeColor="accent3"/>
+            </w:tcBorders>
             <w:shd w:val="clear" w:color="auto" w:fill="FFFFFF" w:themeFill="background1"/>
           </w:tcPr>
           <w:p>
@@ -9784,17 +10262,7 @@
                 <w:iCs/>
                 <w:color w:val="04143A" w:themeColor="text2" w:themeShade="80"/>
               </w:rPr>
-              <w:t>visualizzare il riepilogo</w:t>
-            </w:r>
-            <w:r>
-              <w:rPr>
-                <w:b w:val="0"/>
-                <w:bCs/>
-                <w:i/>
-                <w:iCs/>
-                <w:color w:val="04143A" w:themeColor="text2" w:themeShade="80"/>
-              </w:rPr>
-              <w:t xml:space="preserve"> dal proprio ordine</w:t>
+              <w:t>visualizzare il riepilogo dal proprio ordine</w:t>
             </w:r>
             <w:r>
               <w:rPr>
@@ -9816,7 +10284,13 @@
         <w:tc>
           <w:tcPr>
             <w:tcW w:w="2738" w:type="dxa"/>
-            <w:shd w:val="clear" w:color="auto" w:fill="F2F7F4" w:themeFill="accent5" w:themeFillTint="33"/>
+            <w:tcBorders>
+              <w:top w:val="single" w:sz="4" w:space="0" w:color="34ABA2" w:themeColor="accent3"/>
+              <w:left w:val="single" w:sz="4" w:space="0" w:color="34ABA2" w:themeColor="accent3"/>
+              <w:bottom w:val="single" w:sz="4" w:space="0" w:color="34ABA2" w:themeColor="accent3"/>
+              <w:right w:val="single" w:sz="4" w:space="0" w:color="34ABA2" w:themeColor="accent3"/>
+            </w:tcBorders>
+            <w:shd w:val="clear" w:color="auto" w:fill="D2F1EF" w:themeFill="accent3" w:themeFillTint="33"/>
           </w:tcPr>
           <w:p>
             <w:pPr>
@@ -9839,6 +10313,12 @@
           <w:tcPr>
             <w:tcW w:w="7116" w:type="dxa"/>
             <w:gridSpan w:val="4"/>
+            <w:tcBorders>
+              <w:top w:val="single" w:sz="4" w:space="0" w:color="34ABA2" w:themeColor="accent3"/>
+              <w:left w:val="single" w:sz="4" w:space="0" w:color="34ABA2" w:themeColor="accent3"/>
+              <w:bottom w:val="single" w:sz="4" w:space="0" w:color="34ABA2" w:themeColor="accent3"/>
+              <w:right w:val="single" w:sz="4" w:space="0" w:color="34ABA2" w:themeColor="accent3"/>
+            </w:tcBorders>
             <w:shd w:val="clear" w:color="auto" w:fill="FFFFFF" w:themeFill="background1"/>
           </w:tcPr>
           <w:p>
@@ -9883,16 +10363,27 @@
                 <w:iCs/>
                 <w:color w:val="04143A" w:themeColor="text2" w:themeShade="80"/>
               </w:rPr>
-              <w:t>visualizzare il riepilogo</w:t>
-            </w:r>
-            <w:r>
-              <w:rPr>
-                <w:b w:val="0"/>
-                <w:i/>
-                <w:iCs/>
-                <w:color w:val="04143A" w:themeColor="text2" w:themeShade="80"/>
-              </w:rPr>
-              <w:t xml:space="preserve"> dall’ordine, qualora gli sia richesto dal cliente.</w:t>
+              <w:t xml:space="preserve">visualizzare il riepilogo dall’ordine, qualora gli sia </w:t>
+            </w:r>
+            <w:proofErr w:type="spellStart"/>
+            <w:r>
+              <w:rPr>
+                <w:b w:val="0"/>
+                <w:i/>
+                <w:iCs/>
+                <w:color w:val="04143A" w:themeColor="text2" w:themeShade="80"/>
+              </w:rPr>
+              <w:t>richesto</w:t>
+            </w:r>
+            <w:proofErr w:type="spellEnd"/>
+            <w:r>
+              <w:rPr>
+                <w:b w:val="0"/>
+                <w:i/>
+                <w:iCs/>
+                <w:color w:val="04143A" w:themeColor="text2" w:themeShade="80"/>
+              </w:rPr>
+              <w:t xml:space="preserve"> dal cliente.</w:t>
             </w:r>
           </w:p>
         </w:tc>
@@ -9904,27 +10395,48 @@
         <w:tc>
           <w:tcPr>
             <w:tcW w:w="2738" w:type="dxa"/>
-            <w:shd w:val="clear" w:color="auto" w:fill="F2F7F4" w:themeFill="accent5" w:themeFillTint="33"/>
-          </w:tcPr>
-          <w:p>
-            <w:pPr>
-              <w:rPr>
-                <w:color w:val="04143A" w:themeColor="text2" w:themeShade="80"/>
-              </w:rPr>
-            </w:pPr>
-            <w:r>
-              <w:rPr>
-                <w:bCs/>
-                <w:color w:val="04143A" w:themeColor="text2" w:themeShade="80"/>
-              </w:rPr>
-              <w:t>Entry Condition</w:t>
-            </w:r>
+            <w:tcBorders>
+              <w:top w:val="single" w:sz="4" w:space="0" w:color="34ABA2" w:themeColor="accent3"/>
+              <w:left w:val="single" w:sz="4" w:space="0" w:color="34ABA2" w:themeColor="accent3"/>
+              <w:bottom w:val="single" w:sz="4" w:space="0" w:color="34ABA2" w:themeColor="accent3"/>
+              <w:right w:val="single" w:sz="4" w:space="0" w:color="34ABA2" w:themeColor="accent3"/>
+            </w:tcBorders>
+            <w:shd w:val="clear" w:color="auto" w:fill="D2F1EF" w:themeFill="accent3" w:themeFillTint="33"/>
+          </w:tcPr>
+          <w:p>
+            <w:pPr>
+              <w:rPr>
+                <w:color w:val="04143A" w:themeColor="text2" w:themeShade="80"/>
+              </w:rPr>
+            </w:pPr>
+            <w:r>
+              <w:rPr>
+                <w:bCs/>
+                <w:color w:val="04143A" w:themeColor="text2" w:themeShade="80"/>
+              </w:rPr>
+              <w:t xml:space="preserve">Entry </w:t>
+            </w:r>
+            <w:proofErr w:type="spellStart"/>
+            <w:r>
+              <w:rPr>
+                <w:bCs/>
+                <w:color w:val="04143A" w:themeColor="text2" w:themeShade="80"/>
+              </w:rPr>
+              <w:t>Condition</w:t>
+            </w:r>
+            <w:proofErr w:type="spellEnd"/>
           </w:p>
         </w:tc>
         <w:tc>
           <w:tcPr>
             <w:tcW w:w="7116" w:type="dxa"/>
             <w:gridSpan w:val="4"/>
+            <w:tcBorders>
+              <w:top w:val="single" w:sz="4" w:space="0" w:color="34ABA2" w:themeColor="accent3"/>
+              <w:left w:val="single" w:sz="4" w:space="0" w:color="34ABA2" w:themeColor="accent3"/>
+              <w:bottom w:val="single" w:sz="4" w:space="0" w:color="34ABA2" w:themeColor="accent3"/>
+              <w:right w:val="single" w:sz="4" w:space="0" w:color="34ABA2" w:themeColor="accent3"/>
+            </w:tcBorders>
             <w:shd w:val="clear" w:color="auto" w:fill="FFFFFF" w:themeFill="background1"/>
           </w:tcPr>
           <w:p>
@@ -9990,23 +10502,38 @@
         <w:tc>
           <w:tcPr>
             <w:tcW w:w="2738" w:type="dxa"/>
-            <w:shd w:val="clear" w:color="auto" w:fill="F2F7F4" w:themeFill="accent5" w:themeFillTint="33"/>
-          </w:tcPr>
-          <w:p>
-            <w:pPr>
-              <w:rPr>
-                <w:b w:val="0"/>
-                <w:bCs/>
-                <w:color w:val="04143A" w:themeColor="text2" w:themeShade="80"/>
-              </w:rPr>
-            </w:pPr>
-            <w:r>
-              <w:rPr>
-                <w:bCs/>
-                <w:color w:val="04143A" w:themeColor="text2" w:themeShade="80"/>
-              </w:rPr>
-              <w:t>Exit condition</w:t>
-            </w:r>
+            <w:tcBorders>
+              <w:top w:val="single" w:sz="4" w:space="0" w:color="34ABA2" w:themeColor="accent3"/>
+              <w:left w:val="single" w:sz="4" w:space="0" w:color="34ABA2" w:themeColor="accent3"/>
+              <w:bottom w:val="single" w:sz="4" w:space="0" w:color="34ABA2" w:themeColor="accent3"/>
+              <w:right w:val="single" w:sz="4" w:space="0" w:color="34ABA2" w:themeColor="accent3"/>
+            </w:tcBorders>
+            <w:shd w:val="clear" w:color="auto" w:fill="D2F1EF" w:themeFill="accent3" w:themeFillTint="33"/>
+          </w:tcPr>
+          <w:p>
+            <w:pPr>
+              <w:rPr>
+                <w:b w:val="0"/>
+                <w:bCs/>
+                <w:color w:val="04143A" w:themeColor="text2" w:themeShade="80"/>
+              </w:rPr>
+            </w:pPr>
+            <w:r>
+              <w:rPr>
+                <w:bCs/>
+                <w:color w:val="04143A" w:themeColor="text2" w:themeShade="80"/>
+              </w:rPr>
+              <w:t xml:space="preserve">Exit </w:t>
+            </w:r>
+            <w:proofErr w:type="spellStart"/>
+            <w:r>
+              <w:rPr>
+                <w:bCs/>
+                <w:color w:val="04143A" w:themeColor="text2" w:themeShade="80"/>
+              </w:rPr>
+              <w:t>condition</w:t>
+            </w:r>
+            <w:proofErr w:type="spellEnd"/>
           </w:p>
           <w:p>
             <w:pPr>
@@ -10026,6 +10553,12 @@
           <w:tcPr>
             <w:tcW w:w="7116" w:type="dxa"/>
             <w:gridSpan w:val="4"/>
+            <w:tcBorders>
+              <w:top w:val="single" w:sz="4" w:space="0" w:color="34ABA2" w:themeColor="accent3"/>
+              <w:left w:val="single" w:sz="4" w:space="0" w:color="34ABA2" w:themeColor="accent3"/>
+              <w:bottom w:val="single" w:sz="4" w:space="0" w:color="34ABA2" w:themeColor="accent3"/>
+              <w:right w:val="single" w:sz="4" w:space="0" w:color="34ABA2" w:themeColor="accent3"/>
+            </w:tcBorders>
             <w:shd w:val="clear" w:color="auto" w:fill="FFFFFF" w:themeFill="background1"/>
             <w:vAlign w:val="center"/>
           </w:tcPr>
@@ -10060,42 +10593,71 @@
         <w:tc>
           <w:tcPr>
             <w:tcW w:w="2738" w:type="dxa"/>
-            <w:shd w:val="clear" w:color="auto" w:fill="F2F7F4" w:themeFill="accent5" w:themeFillTint="33"/>
-          </w:tcPr>
-          <w:p>
-            <w:pPr>
-              <w:rPr>
-                <w:b w:val="0"/>
-                <w:bCs/>
-                <w:color w:val="04143A" w:themeColor="text2" w:themeShade="80"/>
-              </w:rPr>
-            </w:pPr>
-            <w:r>
-              <w:rPr>
-                <w:bCs/>
-                <w:color w:val="04143A" w:themeColor="text2" w:themeShade="80"/>
-              </w:rPr>
-              <w:t>Exit condition</w:t>
-            </w:r>
-          </w:p>
-          <w:p>
-            <w:pPr>
-              <w:rPr>
-                <w:color w:val="04143A" w:themeColor="text2" w:themeShade="80"/>
-              </w:rPr>
-            </w:pPr>
-            <w:r>
-              <w:rPr>
-                <w:color w:val="04143A" w:themeColor="text2" w:themeShade="80"/>
-              </w:rPr>
-              <w:t xml:space="preserve">                    On failure</w:t>
-            </w:r>
+            <w:tcBorders>
+              <w:top w:val="single" w:sz="4" w:space="0" w:color="34ABA2" w:themeColor="accent3"/>
+              <w:left w:val="single" w:sz="4" w:space="0" w:color="34ABA2" w:themeColor="accent3"/>
+              <w:bottom w:val="single" w:sz="4" w:space="0" w:color="34ABA2" w:themeColor="accent3"/>
+              <w:right w:val="single" w:sz="4" w:space="0" w:color="34ABA2" w:themeColor="accent3"/>
+            </w:tcBorders>
+            <w:shd w:val="clear" w:color="auto" w:fill="D2F1EF" w:themeFill="accent3" w:themeFillTint="33"/>
+          </w:tcPr>
+          <w:p>
+            <w:pPr>
+              <w:rPr>
+                <w:b w:val="0"/>
+                <w:bCs/>
+                <w:color w:val="04143A" w:themeColor="text2" w:themeShade="80"/>
+              </w:rPr>
+            </w:pPr>
+            <w:r>
+              <w:rPr>
+                <w:bCs/>
+                <w:color w:val="04143A" w:themeColor="text2" w:themeShade="80"/>
+              </w:rPr>
+              <w:t xml:space="preserve">Exit </w:t>
+            </w:r>
+            <w:proofErr w:type="spellStart"/>
+            <w:r>
+              <w:rPr>
+                <w:bCs/>
+                <w:color w:val="04143A" w:themeColor="text2" w:themeShade="80"/>
+              </w:rPr>
+              <w:t>condition</w:t>
+            </w:r>
+            <w:proofErr w:type="spellEnd"/>
+          </w:p>
+          <w:p>
+            <w:pPr>
+              <w:rPr>
+                <w:color w:val="04143A" w:themeColor="text2" w:themeShade="80"/>
+              </w:rPr>
+            </w:pPr>
+            <w:r>
+              <w:rPr>
+                <w:color w:val="04143A" w:themeColor="text2" w:themeShade="80"/>
+              </w:rPr>
+              <w:t xml:space="preserve">                    On </w:t>
+            </w:r>
+            <w:proofErr w:type="spellStart"/>
+            <w:r>
+              <w:rPr>
+                <w:color w:val="04143A" w:themeColor="text2" w:themeShade="80"/>
+              </w:rPr>
+              <w:t>failure</w:t>
+            </w:r>
+            <w:proofErr w:type="spellEnd"/>
           </w:p>
         </w:tc>
         <w:tc>
           <w:tcPr>
             <w:tcW w:w="7116" w:type="dxa"/>
             <w:gridSpan w:val="4"/>
+            <w:tcBorders>
+              <w:top w:val="single" w:sz="4" w:space="0" w:color="34ABA2" w:themeColor="accent3"/>
+              <w:left w:val="single" w:sz="4" w:space="0" w:color="34ABA2" w:themeColor="accent3"/>
+              <w:bottom w:val="single" w:sz="4" w:space="0" w:color="34ABA2" w:themeColor="accent3"/>
+              <w:right w:val="single" w:sz="4" w:space="0" w:color="34ABA2" w:themeColor="accent3"/>
+            </w:tcBorders>
             <w:shd w:val="clear" w:color="auto" w:fill="FFFFFF" w:themeFill="background1"/>
             <w:vAlign w:val="center"/>
           </w:tcPr>
@@ -10130,27 +10692,48 @@
         <w:tc>
           <w:tcPr>
             <w:tcW w:w="2738" w:type="dxa"/>
-            <w:shd w:val="clear" w:color="auto" w:fill="F2F7F4" w:themeFill="accent5" w:themeFillTint="33"/>
-          </w:tcPr>
-          <w:p>
-            <w:pPr>
-              <w:rPr>
-                <w:color w:val="04143A" w:themeColor="text2" w:themeShade="80"/>
-              </w:rPr>
-            </w:pPr>
-            <w:r>
-              <w:rPr>
-                <w:bCs/>
-                <w:color w:val="04143A" w:themeColor="text2" w:themeShade="80"/>
-              </w:rPr>
-              <w:t>Rilevanza/User Priority</w:t>
-            </w:r>
+            <w:tcBorders>
+              <w:top w:val="single" w:sz="4" w:space="0" w:color="34ABA2" w:themeColor="accent3"/>
+              <w:left w:val="single" w:sz="4" w:space="0" w:color="34ABA2" w:themeColor="accent3"/>
+              <w:bottom w:val="single" w:sz="4" w:space="0" w:color="34ABA2" w:themeColor="accent3"/>
+              <w:right w:val="single" w:sz="4" w:space="0" w:color="34ABA2" w:themeColor="accent3"/>
+            </w:tcBorders>
+            <w:shd w:val="clear" w:color="auto" w:fill="D2F1EF" w:themeFill="accent3" w:themeFillTint="33"/>
+          </w:tcPr>
+          <w:p>
+            <w:pPr>
+              <w:rPr>
+                <w:color w:val="04143A" w:themeColor="text2" w:themeShade="80"/>
+              </w:rPr>
+            </w:pPr>
+            <w:r>
+              <w:rPr>
+                <w:bCs/>
+                <w:color w:val="04143A" w:themeColor="text2" w:themeShade="80"/>
+              </w:rPr>
+              <w:t xml:space="preserve">Rilevanza/User </w:t>
+            </w:r>
+            <w:proofErr w:type="spellStart"/>
+            <w:r>
+              <w:rPr>
+                <w:bCs/>
+                <w:color w:val="04143A" w:themeColor="text2" w:themeShade="80"/>
+              </w:rPr>
+              <w:t>Priority</w:t>
+            </w:r>
+            <w:proofErr w:type="spellEnd"/>
           </w:p>
         </w:tc>
         <w:tc>
           <w:tcPr>
             <w:tcW w:w="7116" w:type="dxa"/>
             <w:gridSpan w:val="4"/>
+            <w:tcBorders>
+              <w:top w:val="single" w:sz="4" w:space="0" w:color="34ABA2" w:themeColor="accent3"/>
+              <w:left w:val="single" w:sz="4" w:space="0" w:color="34ABA2" w:themeColor="accent3"/>
+              <w:bottom w:val="single" w:sz="4" w:space="0" w:color="34ABA2" w:themeColor="accent3"/>
+              <w:right w:val="single" w:sz="4" w:space="0" w:color="34ABA2" w:themeColor="accent3"/>
+            </w:tcBorders>
             <w:shd w:val="clear" w:color="auto" w:fill="FFFFFF" w:themeFill="background1"/>
             <w:vAlign w:val="center"/>
           </w:tcPr>
@@ -10184,7 +10767,13 @@
         <w:tc>
           <w:tcPr>
             <w:tcW w:w="2738" w:type="dxa"/>
-            <w:shd w:val="clear" w:color="auto" w:fill="F2F7F4" w:themeFill="accent5" w:themeFillTint="33"/>
+            <w:tcBorders>
+              <w:top w:val="single" w:sz="4" w:space="0" w:color="34ABA2" w:themeColor="accent3"/>
+              <w:left w:val="single" w:sz="4" w:space="0" w:color="34ABA2" w:themeColor="accent3"/>
+              <w:bottom w:val="single" w:sz="4" w:space="0" w:color="34ABA2" w:themeColor="accent3"/>
+              <w:right w:val="single" w:sz="4" w:space="0" w:color="34ABA2" w:themeColor="accent3"/>
+            </w:tcBorders>
+            <w:shd w:val="clear" w:color="auto" w:fill="D2F1EF" w:themeFill="accent3" w:themeFillTint="33"/>
           </w:tcPr>
           <w:p>
             <w:pPr>
@@ -10205,6 +10794,12 @@
           <w:tcPr>
             <w:tcW w:w="7116" w:type="dxa"/>
             <w:gridSpan w:val="4"/>
+            <w:tcBorders>
+              <w:top w:val="single" w:sz="4" w:space="0" w:color="34ABA2" w:themeColor="accent3"/>
+              <w:left w:val="single" w:sz="4" w:space="0" w:color="34ABA2" w:themeColor="accent3"/>
+              <w:bottom w:val="single" w:sz="4" w:space="0" w:color="34ABA2" w:themeColor="accent3"/>
+              <w:right w:val="single" w:sz="4" w:space="0" w:color="34ABA2" w:themeColor="accent3"/>
+            </w:tcBorders>
             <w:shd w:val="clear" w:color="auto" w:fill="FFFFFF" w:themeFill="background1"/>
           </w:tcPr>
           <w:p>
@@ -10235,7 +10830,13 @@
           <w:tcPr>
             <w:tcW w:w="9854" w:type="dxa"/>
             <w:gridSpan w:val="5"/>
-            <w:shd w:val="clear" w:color="auto" w:fill="F2F7F4" w:themeFill="accent5" w:themeFillTint="33"/>
+            <w:tcBorders>
+              <w:top w:val="single" w:sz="4" w:space="0" w:color="34ABA2" w:themeColor="accent3"/>
+              <w:left w:val="single" w:sz="4" w:space="0" w:color="34ABA2" w:themeColor="accent3"/>
+              <w:bottom w:val="single" w:sz="4" w:space="0" w:color="34ABA2" w:themeColor="accent3"/>
+              <w:right w:val="single" w:sz="4" w:space="0" w:color="34ABA2" w:themeColor="accent3"/>
+            </w:tcBorders>
+            <w:shd w:val="clear" w:color="auto" w:fill="D2F1EF" w:themeFill="accent3" w:themeFillTint="33"/>
             <w:vAlign w:val="center"/>
           </w:tcPr>
           <w:p>
@@ -10264,7 +10865,13 @@
           <w:tcPr>
             <w:tcW w:w="4786" w:type="dxa"/>
             <w:gridSpan w:val="2"/>
-            <w:shd w:val="clear" w:color="auto" w:fill="F2F7F4" w:themeFill="accent5" w:themeFillTint="33"/>
+            <w:tcBorders>
+              <w:top w:val="single" w:sz="4" w:space="0" w:color="34ABA2" w:themeColor="accent3"/>
+              <w:left w:val="single" w:sz="4" w:space="0" w:color="34ABA2" w:themeColor="accent3"/>
+              <w:bottom w:val="single" w:sz="4" w:space="0" w:color="34ABA2" w:themeColor="accent3"/>
+              <w:right w:val="single" w:sz="4" w:space="0" w:color="34ABA2" w:themeColor="accent3"/>
+            </w:tcBorders>
+            <w:shd w:val="clear" w:color="auto" w:fill="D2F1EF" w:themeFill="accent3" w:themeFillTint="33"/>
           </w:tcPr>
           <w:p>
             <w:pPr>
@@ -10289,7 +10896,13 @@
           <w:tcPr>
             <w:tcW w:w="5068" w:type="dxa"/>
             <w:gridSpan w:val="3"/>
-            <w:shd w:val="clear" w:color="auto" w:fill="F2F7F4" w:themeFill="accent5" w:themeFillTint="33"/>
+            <w:tcBorders>
+              <w:top w:val="single" w:sz="4" w:space="0" w:color="34ABA2" w:themeColor="accent3"/>
+              <w:left w:val="single" w:sz="4" w:space="0" w:color="34ABA2" w:themeColor="accent3"/>
+              <w:bottom w:val="single" w:sz="4" w:space="0" w:color="34ABA2" w:themeColor="accent3"/>
+              <w:right w:val="single" w:sz="4" w:space="0" w:color="34ABA2" w:themeColor="accent3"/>
+            </w:tcBorders>
+            <w:shd w:val="clear" w:color="auto" w:fill="D2F1EF" w:themeFill="accent3" w:themeFillTint="33"/>
           </w:tcPr>
           <w:p>
             <w:pPr>
@@ -10315,6 +10928,12 @@
           <w:tcPr>
             <w:tcW w:w="4786" w:type="dxa"/>
             <w:gridSpan w:val="2"/>
+            <w:tcBorders>
+              <w:top w:val="single" w:sz="4" w:space="0" w:color="34ABA2" w:themeColor="accent3"/>
+              <w:left w:val="single" w:sz="4" w:space="0" w:color="34ABA2" w:themeColor="accent3"/>
+              <w:bottom w:val="single" w:sz="4" w:space="0" w:color="34ABA2" w:themeColor="accent3"/>
+              <w:right w:val="single" w:sz="4" w:space="0" w:color="34ABA2" w:themeColor="accent3"/>
+            </w:tcBorders>
           </w:tcPr>
           <w:p>
             <w:pPr>
@@ -10343,6 +10962,12 @@
           <w:tcPr>
             <w:tcW w:w="5068" w:type="dxa"/>
             <w:gridSpan w:val="3"/>
+            <w:tcBorders>
+              <w:top w:val="single" w:sz="4" w:space="0" w:color="34ABA2" w:themeColor="accent3"/>
+              <w:left w:val="single" w:sz="4" w:space="0" w:color="34ABA2" w:themeColor="accent3"/>
+              <w:bottom w:val="single" w:sz="4" w:space="0" w:color="34ABA2" w:themeColor="accent3"/>
+              <w:right w:val="single" w:sz="4" w:space="0" w:color="34ABA2" w:themeColor="accent3"/>
+            </w:tcBorders>
           </w:tcPr>
           <w:p>
             <w:pPr>
@@ -10382,26 +11007,54 @@
           <w:tcPr>
             <w:tcW w:w="4786" w:type="dxa"/>
             <w:gridSpan w:val="2"/>
-          </w:tcPr>
-          <w:p>
-            <w:pPr>
-              <w:rPr>
-                <w:b w:val="0"/>
-                <w:bCs/>
-                <w:i/>
-                <w:iCs/>
-                <w:color w:val="04143A" w:themeColor="text2" w:themeShade="80"/>
-              </w:rPr>
-            </w:pPr>
-            <w:r>
-              <w:rPr>
-                <w:b w:val="0"/>
-                <w:bCs/>
-                <w:i/>
-                <w:iCs/>
-                <w:color w:val="04143A" w:themeColor="text2" w:themeShade="80"/>
-              </w:rPr>
-              <w:t>L’utente scorre la lista di portate e bevande per un utleriore controllo.</w:t>
+            <w:tcBorders>
+              <w:top w:val="single" w:sz="4" w:space="0" w:color="34ABA2" w:themeColor="accent3"/>
+              <w:left w:val="single" w:sz="4" w:space="0" w:color="34ABA2" w:themeColor="accent3"/>
+              <w:bottom w:val="single" w:sz="4" w:space="0" w:color="34ABA2" w:themeColor="accent3"/>
+              <w:right w:val="single" w:sz="4" w:space="0" w:color="34ABA2" w:themeColor="accent3"/>
+            </w:tcBorders>
+          </w:tcPr>
+          <w:p>
+            <w:pPr>
+              <w:rPr>
+                <w:b w:val="0"/>
+                <w:bCs/>
+                <w:i/>
+                <w:iCs/>
+                <w:color w:val="04143A" w:themeColor="text2" w:themeShade="80"/>
+              </w:rPr>
+            </w:pPr>
+            <w:r>
+              <w:rPr>
+                <w:b w:val="0"/>
+                <w:bCs/>
+                <w:i/>
+                <w:iCs/>
+                <w:color w:val="04143A" w:themeColor="text2" w:themeShade="80"/>
+              </w:rPr>
+              <w:t xml:space="preserve">L’utente scorre la lista di portate e bevande per un </w:t>
+            </w:r>
+            <w:proofErr w:type="spellStart"/>
+            <w:r>
+              <w:rPr>
+                <w:b w:val="0"/>
+                <w:bCs/>
+                <w:i/>
+                <w:iCs/>
+                <w:color w:val="04143A" w:themeColor="text2" w:themeShade="80"/>
+              </w:rPr>
+              <w:t>utleriore</w:t>
+            </w:r>
+            <w:proofErr w:type="spellEnd"/>
+            <w:r>
+              <w:rPr>
+                <w:b w:val="0"/>
+                <w:bCs/>
+                <w:i/>
+                <w:iCs/>
+                <w:color w:val="04143A" w:themeColor="text2" w:themeShade="80"/>
+              </w:rPr>
+              <w:t xml:space="preserve"> controllo.</w:t>
             </w:r>
           </w:p>
         </w:tc>
@@ -10409,6 +11062,12 @@
           <w:tcPr>
             <w:tcW w:w="5068" w:type="dxa"/>
             <w:gridSpan w:val="3"/>
+            <w:tcBorders>
+              <w:top w:val="single" w:sz="4" w:space="0" w:color="34ABA2" w:themeColor="accent3"/>
+              <w:left w:val="single" w:sz="4" w:space="0" w:color="34ABA2" w:themeColor="accent3"/>
+              <w:bottom w:val="single" w:sz="4" w:space="0" w:color="34ABA2" w:themeColor="accent3"/>
+              <w:right w:val="single" w:sz="4" w:space="0" w:color="34ABA2" w:themeColor="accent3"/>
+            </w:tcBorders>
           </w:tcPr>
           <w:p>
             <w:pPr>
@@ -10438,26 +11097,47 @@
           <w:tcPr>
             <w:tcW w:w="9854" w:type="dxa"/>
             <w:gridSpan w:val="5"/>
-            <w:shd w:val="clear" w:color="auto" w:fill="F2F7F4" w:themeFill="accent5" w:themeFillTint="33"/>
-          </w:tcPr>
-          <w:p>
-            <w:pPr>
-              <w:rPr>
-                <w:color w:val="04143A" w:themeColor="text2" w:themeShade="80"/>
-              </w:rPr>
-            </w:pPr>
-            <w:r>
-              <w:rPr>
-                <w:bCs/>
-                <w:color w:val="04143A" w:themeColor="text2" w:themeShade="80"/>
-              </w:rPr>
-              <w:t xml:space="preserve">I FLUSSO DI EVENTI ALTERNATIVO:  </w:t>
-            </w:r>
-            <w:r>
-              <w:rPr>
-                <w:color w:val="04143A" w:themeColor="text2" w:themeShade="80"/>
-              </w:rPr>
-              <w:t>utente incrementa quantità di un prodotto</w:t>
+            <w:tcBorders>
+              <w:top w:val="single" w:sz="4" w:space="0" w:color="34ABA2" w:themeColor="accent3"/>
+              <w:left w:val="single" w:sz="4" w:space="0" w:color="34ABA2" w:themeColor="accent3"/>
+              <w:bottom w:val="single" w:sz="4" w:space="0" w:color="34ABA2" w:themeColor="accent3"/>
+              <w:right w:val="single" w:sz="4" w:space="0" w:color="34ABA2" w:themeColor="accent3"/>
+            </w:tcBorders>
+            <w:shd w:val="clear" w:color="auto" w:fill="D2F1EF" w:themeFill="accent3" w:themeFillTint="33"/>
+          </w:tcPr>
+          <w:p>
+            <w:pPr>
+              <w:rPr>
+                <w:color w:val="04143A" w:themeColor="text2" w:themeShade="80"/>
+              </w:rPr>
+            </w:pPr>
+            <w:r>
+              <w:rPr>
+                <w:bCs/>
+                <w:color w:val="04143A" w:themeColor="text2" w:themeShade="80"/>
+              </w:rPr>
+              <w:t xml:space="preserve">I FLUSSO DI EVENTI </w:t>
+            </w:r>
+            <w:proofErr w:type="gramStart"/>
+            <w:r>
+              <w:rPr>
+                <w:bCs/>
+                <w:color w:val="04143A" w:themeColor="text2" w:themeShade="80"/>
+              </w:rPr>
+              <w:t xml:space="preserve">ALTERNATIVO:  </w:t>
+            </w:r>
+            <w:r>
+              <w:rPr>
+                <w:color w:val="04143A" w:themeColor="text2" w:themeShade="80"/>
+              </w:rPr>
+              <w:t>utente</w:t>
+            </w:r>
+            <w:proofErr w:type="gramEnd"/>
+            <w:r>
+              <w:rPr>
+                <w:color w:val="04143A" w:themeColor="text2" w:themeShade="80"/>
+              </w:rPr>
+              <w:t xml:space="preserve"> incrementa quantità di un prodotto</w:t>
             </w:r>
           </w:p>
         </w:tc>
@@ -10466,7 +11146,13 @@
         <w:tc>
           <w:tcPr>
             <w:tcW w:w="2738" w:type="dxa"/>
-            <w:shd w:val="clear" w:color="auto" w:fill="F2F7F4" w:themeFill="accent5" w:themeFillTint="33"/>
+            <w:tcBorders>
+              <w:top w:val="single" w:sz="4" w:space="0" w:color="34ABA2" w:themeColor="accent3"/>
+              <w:left w:val="single" w:sz="4" w:space="0" w:color="34ABA2" w:themeColor="accent3"/>
+              <w:bottom w:val="single" w:sz="4" w:space="0" w:color="34ABA2" w:themeColor="accent3"/>
+              <w:right w:val="single" w:sz="4" w:space="0" w:color="34ABA2" w:themeColor="accent3"/>
+            </w:tcBorders>
+            <w:shd w:val="clear" w:color="auto" w:fill="D2F1EF" w:themeFill="accent3" w:themeFillTint="33"/>
             <w:vAlign w:val="center"/>
           </w:tcPr>
           <w:p>
@@ -10491,6 +11177,12 @@
           <w:tcPr>
             <w:tcW w:w="7116" w:type="dxa"/>
             <w:gridSpan w:val="4"/>
+            <w:tcBorders>
+              <w:top w:val="single" w:sz="4" w:space="0" w:color="34ABA2" w:themeColor="accent3"/>
+              <w:left w:val="single" w:sz="4" w:space="0" w:color="34ABA2" w:themeColor="accent3"/>
+              <w:bottom w:val="single" w:sz="4" w:space="0" w:color="34ABA2" w:themeColor="accent3"/>
+              <w:right w:val="single" w:sz="4" w:space="0" w:color="34ABA2" w:themeColor="accent3"/>
+            </w:tcBorders>
           </w:tcPr>
           <w:p>
             <w:pPr>
@@ -10519,7 +11211,13 @@
         <w:tc>
           <w:tcPr>
             <w:tcW w:w="2738" w:type="dxa"/>
-            <w:shd w:val="clear" w:color="auto" w:fill="F2F7F4" w:themeFill="accent5" w:themeFillTint="33"/>
+            <w:tcBorders>
+              <w:top w:val="single" w:sz="4" w:space="0" w:color="34ABA2" w:themeColor="accent3"/>
+              <w:left w:val="single" w:sz="4" w:space="0" w:color="34ABA2" w:themeColor="accent3"/>
+              <w:bottom w:val="single" w:sz="4" w:space="0" w:color="34ABA2" w:themeColor="accent3"/>
+              <w:right w:val="single" w:sz="4" w:space="0" w:color="34ABA2" w:themeColor="accent3"/>
+            </w:tcBorders>
+            <w:shd w:val="clear" w:color="auto" w:fill="D2F1EF" w:themeFill="accent3" w:themeFillTint="33"/>
             <w:vAlign w:val="center"/>
           </w:tcPr>
           <w:p>
@@ -10541,6 +11239,12 @@
           <w:tcPr>
             <w:tcW w:w="7116" w:type="dxa"/>
             <w:gridSpan w:val="4"/>
+            <w:tcBorders>
+              <w:top w:val="single" w:sz="4" w:space="0" w:color="34ABA2" w:themeColor="accent3"/>
+              <w:left w:val="single" w:sz="4" w:space="0" w:color="34ABA2" w:themeColor="accent3"/>
+              <w:bottom w:val="single" w:sz="4" w:space="0" w:color="34ABA2" w:themeColor="accent3"/>
+              <w:right w:val="single" w:sz="4" w:space="0" w:color="34ABA2" w:themeColor="accent3"/>
+            </w:tcBorders>
           </w:tcPr>
           <w:p>
             <w:pPr>
@@ -10570,7 +11274,13 @@
           <w:tcPr>
             <w:tcW w:w="9854" w:type="dxa"/>
             <w:gridSpan w:val="5"/>
-            <w:shd w:val="clear" w:color="auto" w:fill="F2F7F4" w:themeFill="accent5" w:themeFillTint="33"/>
+            <w:tcBorders>
+              <w:top w:val="single" w:sz="4" w:space="0" w:color="34ABA2" w:themeColor="accent3"/>
+              <w:left w:val="single" w:sz="4" w:space="0" w:color="34ABA2" w:themeColor="accent3"/>
+              <w:bottom w:val="single" w:sz="4" w:space="0" w:color="34ABA2" w:themeColor="accent3"/>
+              <w:right w:val="single" w:sz="4" w:space="0" w:color="34ABA2" w:themeColor="accent3"/>
+            </w:tcBorders>
+            <w:shd w:val="clear" w:color="auto" w:fill="D2F1EF" w:themeFill="accent3" w:themeFillTint="33"/>
           </w:tcPr>
           <w:p>
             <w:pPr>
@@ -10600,6 +11310,7 @@
               </w:rPr>
               <w:t xml:space="preserve"> FLUSSO DI EVENTI DI </w:t>
             </w:r>
+            <w:proofErr w:type="gramStart"/>
             <w:r>
               <w:rPr>
                 <w:bCs/>
@@ -10618,7 +11329,14 @@
               <w:rPr>
                 <w:color w:val="04143A" w:themeColor="text2" w:themeShade="80"/>
               </w:rPr>
-              <w:t>riepilogo vuoto</w:t>
+              <w:t>riepilogo</w:t>
+            </w:r>
+            <w:proofErr w:type="gramEnd"/>
+            <w:r>
+              <w:rPr>
+                <w:color w:val="04143A" w:themeColor="text2" w:themeShade="80"/>
+              </w:rPr>
+              <w:t xml:space="preserve"> vuoto</w:t>
             </w:r>
           </w:p>
         </w:tc>
@@ -10628,7 +11346,13 @@
         <w:tc>
           <w:tcPr>
             <w:tcW w:w="2738" w:type="dxa"/>
-            <w:shd w:val="clear" w:color="auto" w:fill="F2F7F4" w:themeFill="accent5" w:themeFillTint="33"/>
+            <w:tcBorders>
+              <w:top w:val="single" w:sz="4" w:space="0" w:color="34ABA2" w:themeColor="accent3"/>
+              <w:left w:val="single" w:sz="4" w:space="0" w:color="34ABA2" w:themeColor="accent3"/>
+              <w:bottom w:val="single" w:sz="4" w:space="0" w:color="34ABA2" w:themeColor="accent3"/>
+              <w:right w:val="single" w:sz="4" w:space="0" w:color="34ABA2" w:themeColor="accent3"/>
+            </w:tcBorders>
+            <w:shd w:val="clear" w:color="auto" w:fill="D2F1EF" w:themeFill="accent3" w:themeFillTint="33"/>
             <w:vAlign w:val="center"/>
           </w:tcPr>
           <w:p>
@@ -10653,6 +11377,12 @@
           <w:tcPr>
             <w:tcW w:w="7116" w:type="dxa"/>
             <w:gridSpan w:val="4"/>
+            <w:tcBorders>
+              <w:top w:val="single" w:sz="4" w:space="0" w:color="34ABA2" w:themeColor="accent3"/>
+              <w:left w:val="single" w:sz="4" w:space="0" w:color="34ABA2" w:themeColor="accent3"/>
+              <w:bottom w:val="single" w:sz="4" w:space="0" w:color="34ABA2" w:themeColor="accent3"/>
+              <w:right w:val="single" w:sz="4" w:space="0" w:color="34ABA2" w:themeColor="accent3"/>
+            </w:tcBorders>
           </w:tcPr>
           <w:p>
             <w:pPr>
@@ -10681,7 +11411,13 @@
         <w:tc>
           <w:tcPr>
             <w:tcW w:w="2738" w:type="dxa"/>
-            <w:shd w:val="clear" w:color="auto" w:fill="F2F7F4" w:themeFill="accent5" w:themeFillTint="33"/>
+            <w:tcBorders>
+              <w:top w:val="single" w:sz="4" w:space="0" w:color="34ABA2" w:themeColor="accent3"/>
+              <w:left w:val="single" w:sz="4" w:space="0" w:color="34ABA2" w:themeColor="accent3"/>
+              <w:bottom w:val="single" w:sz="4" w:space="0" w:color="34ABA2" w:themeColor="accent3"/>
+              <w:right w:val="single" w:sz="4" w:space="0" w:color="34ABA2" w:themeColor="accent3"/>
+            </w:tcBorders>
+            <w:shd w:val="clear" w:color="auto" w:fill="D2F1EF" w:themeFill="accent3" w:themeFillTint="33"/>
             <w:vAlign w:val="center"/>
           </w:tcPr>
           <w:p>
@@ -10704,6 +11440,12 @@
           <w:tcPr>
             <w:tcW w:w="7116" w:type="dxa"/>
             <w:gridSpan w:val="4"/>
+            <w:tcBorders>
+              <w:top w:val="single" w:sz="4" w:space="0" w:color="34ABA2" w:themeColor="accent3"/>
+              <w:left w:val="single" w:sz="4" w:space="0" w:color="34ABA2" w:themeColor="accent3"/>
+              <w:bottom w:val="single" w:sz="4" w:space="0" w:color="34ABA2" w:themeColor="accent3"/>
+              <w:right w:val="single" w:sz="4" w:space="0" w:color="34ABA2" w:themeColor="accent3"/>
+            </w:tcBorders>
           </w:tcPr>
           <w:p>
             <w:pPr>
@@ -10725,6 +11467,7 @@
               </w:rPr>
               <w:t xml:space="preserve">L’utente torna nella pagina dei prodotti &lt;UC </w:t>
             </w:r>
+            <w:proofErr w:type="spellStart"/>
             <w:r>
               <w:rPr>
                 <w:b w:val="0"/>
@@ -10735,6 +11478,7 @@
               </w:rPr>
               <w:t>visua_prodotti</w:t>
             </w:r>
+            <w:proofErr w:type="spellEnd"/>
             <w:r>
               <w:rPr>
                 <w:b w:val="0"/>
@@ -10753,8 +11497,20 @@
                 <w:iCs/>
                 <w:color w:val="04143A" w:themeColor="text2" w:themeShade="80"/>
               </w:rPr>
-              <w:t>UC add_prod</w:t>
-            </w:r>
+              <w:t xml:space="preserve">UC </w:t>
+            </w:r>
+            <w:proofErr w:type="spellStart"/>
+            <w:r>
+              <w:rPr>
+                <w:b w:val="0"/>
+                <w:bCs/>
+                <w:i/>
+                <w:iCs/>
+                <w:color w:val="04143A" w:themeColor="text2" w:themeShade="80"/>
+              </w:rPr>
+              <w:t>add_prod</w:t>
+            </w:r>
+            <w:proofErr w:type="spellEnd"/>
             <w:r>
               <w:rPr>
                 <w:b w:val="0"/>
@@ -10784,7 +11540,13 @@
           <w:tcPr>
             <w:tcW w:w="9854" w:type="dxa"/>
             <w:gridSpan w:val="5"/>
-            <w:shd w:val="clear" w:color="auto" w:fill="F2F7F4" w:themeFill="accent5" w:themeFillTint="33"/>
+            <w:tcBorders>
+              <w:top w:val="single" w:sz="4" w:space="0" w:color="34ABA2" w:themeColor="accent3"/>
+              <w:left w:val="single" w:sz="4" w:space="0" w:color="34ABA2" w:themeColor="accent3"/>
+              <w:bottom w:val="single" w:sz="4" w:space="0" w:color="34ABA2" w:themeColor="accent3"/>
+              <w:right w:val="single" w:sz="4" w:space="0" w:color="34ABA2" w:themeColor="accent3"/>
+            </w:tcBorders>
+            <w:shd w:val="clear" w:color="auto" w:fill="D2F1EF" w:themeFill="accent3" w:themeFillTint="33"/>
           </w:tcPr>
           <w:p>
             <w:pPr>
@@ -10808,14 +11570,7 @@
                 <w:bCs/>
                 <w:color w:val="04143A" w:themeColor="text2" w:themeShade="80"/>
               </w:rPr>
-              <w:t>I</w:t>
-            </w:r>
-            <w:r>
-              <w:rPr>
-                <w:bCs/>
-                <w:color w:val="04143A" w:themeColor="text2" w:themeShade="80"/>
-              </w:rPr>
-              <w:t xml:space="preserve">I </w:t>
+              <w:t xml:space="preserve">II </w:t>
             </w:r>
             <w:r>
               <w:rPr>
@@ -10824,6 +11579,7 @@
               </w:rPr>
               <w:t xml:space="preserve">FLUSSO DI EVENTI DI </w:t>
             </w:r>
+            <w:proofErr w:type="gramStart"/>
             <w:r>
               <w:rPr>
                 <w:bCs/>
@@ -10842,7 +11598,14 @@
               <w:rPr>
                 <w:color w:val="04143A" w:themeColor="text2" w:themeShade="80"/>
               </w:rPr>
-              <w:t>aggiunta richieste specifiche</w:t>
+              <w:t>aggiunta</w:t>
+            </w:r>
+            <w:proofErr w:type="gramEnd"/>
+            <w:r>
+              <w:rPr>
+                <w:color w:val="04143A" w:themeColor="text2" w:themeShade="80"/>
+              </w:rPr>
+              <w:t xml:space="preserve"> richieste specifiche</w:t>
             </w:r>
           </w:p>
         </w:tc>
@@ -10851,7 +11614,13 @@
         <w:tc>
           <w:tcPr>
             <w:tcW w:w="2738" w:type="dxa"/>
-            <w:shd w:val="clear" w:color="auto" w:fill="F2F7F4" w:themeFill="accent5" w:themeFillTint="33"/>
+            <w:tcBorders>
+              <w:top w:val="single" w:sz="4" w:space="0" w:color="34ABA2" w:themeColor="accent3"/>
+              <w:left w:val="single" w:sz="4" w:space="0" w:color="34ABA2" w:themeColor="accent3"/>
+              <w:bottom w:val="single" w:sz="4" w:space="0" w:color="34ABA2" w:themeColor="accent3"/>
+              <w:right w:val="single" w:sz="4" w:space="0" w:color="34ABA2" w:themeColor="accent3"/>
+            </w:tcBorders>
+            <w:shd w:val="clear" w:color="auto" w:fill="D2F1EF" w:themeFill="accent3" w:themeFillTint="33"/>
             <w:vAlign w:val="center"/>
           </w:tcPr>
           <w:p>
@@ -10873,26 +11642,76 @@
           <w:tcPr>
             <w:tcW w:w="7116" w:type="dxa"/>
             <w:gridSpan w:val="4"/>
-          </w:tcPr>
-          <w:p>
-            <w:pPr>
-              <w:rPr>
-                <w:b w:val="0"/>
-                <w:bCs/>
-                <w:i/>
-                <w:iCs/>
-                <w:color w:val="04143A" w:themeColor="text2" w:themeShade="80"/>
-              </w:rPr>
-            </w:pPr>
-            <w:r>
-              <w:rPr>
-                <w:b w:val="0"/>
-                <w:bCs/>
-                <w:i/>
-                <w:iCs/>
-                <w:color w:val="04143A" w:themeColor="text2" w:themeShade="80"/>
-              </w:rPr>
-              <w:t>L’utente inserisce richeste specifiche all’ordine, attraverso l’apposita textarea.</w:t>
+            <w:tcBorders>
+              <w:top w:val="single" w:sz="4" w:space="0" w:color="34ABA2" w:themeColor="accent3"/>
+              <w:left w:val="single" w:sz="4" w:space="0" w:color="34ABA2" w:themeColor="accent3"/>
+              <w:bottom w:val="single" w:sz="4" w:space="0" w:color="34ABA2" w:themeColor="accent3"/>
+              <w:right w:val="single" w:sz="4" w:space="0" w:color="34ABA2" w:themeColor="accent3"/>
+            </w:tcBorders>
+          </w:tcPr>
+          <w:p>
+            <w:pPr>
+              <w:rPr>
+                <w:b w:val="0"/>
+                <w:bCs/>
+                <w:i/>
+                <w:iCs/>
+                <w:color w:val="04143A" w:themeColor="text2" w:themeShade="80"/>
+              </w:rPr>
+            </w:pPr>
+            <w:r>
+              <w:rPr>
+                <w:b w:val="0"/>
+                <w:bCs/>
+                <w:i/>
+                <w:iCs/>
+                <w:color w:val="04143A" w:themeColor="text2" w:themeShade="80"/>
+              </w:rPr>
+              <w:t xml:space="preserve">L’utente inserisce </w:t>
+            </w:r>
+            <w:proofErr w:type="spellStart"/>
+            <w:r>
+              <w:rPr>
+                <w:b w:val="0"/>
+                <w:bCs/>
+                <w:i/>
+                <w:iCs/>
+                <w:color w:val="04143A" w:themeColor="text2" w:themeShade="80"/>
+              </w:rPr>
+              <w:t>richeste</w:t>
+            </w:r>
+            <w:proofErr w:type="spellEnd"/>
+            <w:r>
+              <w:rPr>
+                <w:b w:val="0"/>
+                <w:bCs/>
+                <w:i/>
+                <w:iCs/>
+                <w:color w:val="04143A" w:themeColor="text2" w:themeShade="80"/>
+              </w:rPr>
+              <w:t xml:space="preserve"> specifiche all’ordine, attraverso l’apposita </w:t>
+            </w:r>
+            <w:proofErr w:type="spellStart"/>
+            <w:r>
+              <w:rPr>
+                <w:b w:val="0"/>
+                <w:bCs/>
+                <w:i/>
+                <w:iCs/>
+                <w:color w:val="04143A" w:themeColor="text2" w:themeShade="80"/>
+              </w:rPr>
+              <w:t>textarea</w:t>
+            </w:r>
+            <w:proofErr w:type="spellEnd"/>
+            <w:r>
+              <w:rPr>
+                <w:b w:val="0"/>
+                <w:bCs/>
+                <w:i/>
+                <w:iCs/>
+                <w:color w:val="04143A" w:themeColor="text2" w:themeShade="80"/>
+              </w:rPr>
+              <w:t>.</w:t>
             </w:r>
           </w:p>
         </w:tc>
@@ -10901,7 +11720,13 @@
         <w:tc>
           <w:tcPr>
             <w:tcW w:w="2738" w:type="dxa"/>
-            <w:shd w:val="clear" w:color="auto" w:fill="F2F7F4" w:themeFill="accent5" w:themeFillTint="33"/>
+            <w:tcBorders>
+              <w:top w:val="single" w:sz="4" w:space="0" w:color="34ABA2" w:themeColor="accent3"/>
+              <w:left w:val="single" w:sz="4" w:space="0" w:color="34ABA2" w:themeColor="accent3"/>
+              <w:bottom w:val="single" w:sz="4" w:space="0" w:color="34ABA2" w:themeColor="accent3"/>
+              <w:right w:val="single" w:sz="4" w:space="0" w:color="34ABA2" w:themeColor="accent3"/>
+            </w:tcBorders>
+            <w:shd w:val="clear" w:color="auto" w:fill="D2F1EF" w:themeFill="accent3" w:themeFillTint="33"/>
             <w:vAlign w:val="center"/>
           </w:tcPr>
           <w:p>
@@ -10923,26 +11748,54 @@
           <w:tcPr>
             <w:tcW w:w="7116" w:type="dxa"/>
             <w:gridSpan w:val="4"/>
-          </w:tcPr>
-          <w:p>
-            <w:pPr>
-              <w:rPr>
-                <w:b w:val="0"/>
-                <w:bCs/>
-                <w:i/>
-                <w:iCs/>
-                <w:color w:val="04143A" w:themeColor="text2" w:themeShade="80"/>
-              </w:rPr>
-            </w:pPr>
-            <w:r>
-              <w:rPr>
-                <w:b w:val="0"/>
-                <w:bCs/>
-                <w:i/>
-                <w:iCs/>
-                <w:color w:val="04143A" w:themeColor="text2" w:themeShade="80"/>
-              </w:rPr>
-              <w:t>Il sistema aggiunge le richeste specificate dall’utente all’ordine.</w:t>
+            <w:tcBorders>
+              <w:top w:val="single" w:sz="4" w:space="0" w:color="34ABA2" w:themeColor="accent3"/>
+              <w:left w:val="single" w:sz="4" w:space="0" w:color="34ABA2" w:themeColor="accent3"/>
+              <w:bottom w:val="single" w:sz="4" w:space="0" w:color="34ABA2" w:themeColor="accent3"/>
+              <w:right w:val="single" w:sz="4" w:space="0" w:color="34ABA2" w:themeColor="accent3"/>
+            </w:tcBorders>
+          </w:tcPr>
+          <w:p>
+            <w:pPr>
+              <w:rPr>
+                <w:b w:val="0"/>
+                <w:bCs/>
+                <w:i/>
+                <w:iCs/>
+                <w:color w:val="04143A" w:themeColor="text2" w:themeShade="80"/>
+              </w:rPr>
+            </w:pPr>
+            <w:r>
+              <w:rPr>
+                <w:b w:val="0"/>
+                <w:bCs/>
+                <w:i/>
+                <w:iCs/>
+                <w:color w:val="04143A" w:themeColor="text2" w:themeShade="80"/>
+              </w:rPr>
+              <w:t xml:space="preserve">Il sistema aggiunge le </w:t>
+            </w:r>
+            <w:proofErr w:type="spellStart"/>
+            <w:r>
+              <w:rPr>
+                <w:b w:val="0"/>
+                <w:bCs/>
+                <w:i/>
+                <w:iCs/>
+                <w:color w:val="04143A" w:themeColor="text2" w:themeShade="80"/>
+              </w:rPr>
+              <w:t>richeste</w:t>
+            </w:r>
+            <w:proofErr w:type="spellEnd"/>
+            <w:r>
+              <w:rPr>
+                <w:b w:val="0"/>
+                <w:bCs/>
+                <w:i/>
+                <w:iCs/>
+                <w:color w:val="04143A" w:themeColor="text2" w:themeShade="80"/>
+              </w:rPr>
+              <w:t xml:space="preserve"> specificate dall’utente all’ordine.</w:t>
             </w:r>
           </w:p>
         </w:tc>
@@ -10952,7 +11805,13 @@
           <w:tcPr>
             <w:tcW w:w="9854" w:type="dxa"/>
             <w:gridSpan w:val="5"/>
-            <w:shd w:val="clear" w:color="auto" w:fill="F2F7F4" w:themeFill="accent5" w:themeFillTint="33"/>
+            <w:tcBorders>
+              <w:top w:val="single" w:sz="4" w:space="0" w:color="34ABA2" w:themeColor="accent3"/>
+              <w:left w:val="single" w:sz="4" w:space="0" w:color="34ABA2" w:themeColor="accent3"/>
+              <w:bottom w:val="single" w:sz="4" w:space="0" w:color="34ABA2" w:themeColor="accent3"/>
+              <w:right w:val="single" w:sz="4" w:space="0" w:color="34ABA2" w:themeColor="accent3"/>
+            </w:tcBorders>
+            <w:shd w:val="clear" w:color="auto" w:fill="D2F1EF" w:themeFill="accent3" w:themeFillTint="33"/>
           </w:tcPr>
           <w:p>
             <w:pPr>
@@ -10994,7 +11853,13 @@
         <w:tc>
           <w:tcPr>
             <w:tcW w:w="2738" w:type="dxa"/>
-            <w:shd w:val="clear" w:color="auto" w:fill="F2F7F4" w:themeFill="accent5" w:themeFillTint="33"/>
+            <w:tcBorders>
+              <w:top w:val="single" w:sz="4" w:space="0" w:color="34ABA2" w:themeColor="accent3"/>
+              <w:left w:val="single" w:sz="4" w:space="0" w:color="34ABA2" w:themeColor="accent3"/>
+              <w:bottom w:val="single" w:sz="4" w:space="0" w:color="34ABA2" w:themeColor="accent3"/>
+              <w:right w:val="single" w:sz="4" w:space="0" w:color="34ABA2" w:themeColor="accent3"/>
+            </w:tcBorders>
+            <w:shd w:val="clear" w:color="auto" w:fill="D2F1EF" w:themeFill="accent3" w:themeFillTint="33"/>
             <w:vAlign w:val="center"/>
           </w:tcPr>
           <w:p>
@@ -11019,6 +11884,12 @@
           <w:tcPr>
             <w:tcW w:w="7116" w:type="dxa"/>
             <w:gridSpan w:val="4"/>
+            <w:tcBorders>
+              <w:top w:val="single" w:sz="4" w:space="0" w:color="34ABA2" w:themeColor="accent3"/>
+              <w:left w:val="single" w:sz="4" w:space="0" w:color="34ABA2" w:themeColor="accent3"/>
+              <w:bottom w:val="single" w:sz="4" w:space="0" w:color="34ABA2" w:themeColor="accent3"/>
+              <w:right w:val="single" w:sz="4" w:space="0" w:color="34ABA2" w:themeColor="accent3"/>
+            </w:tcBorders>
           </w:tcPr>
           <w:p>
             <w:pPr>
@@ -11086,6 +11957,14 @@
       <w:tblPr>
         <w:tblStyle w:val="Grigliatabella"/>
         <w:tblW w:w="0" w:type="auto"/>
+        <w:tblBorders>
+          <w:top w:val="single" w:sz="4" w:space="0" w:color="34ABA2" w:themeColor="accent3"/>
+          <w:left w:val="single" w:sz="4" w:space="0" w:color="34ABA2" w:themeColor="accent3"/>
+          <w:bottom w:val="single" w:sz="4" w:space="0" w:color="34ABA2" w:themeColor="accent3"/>
+          <w:right w:val="single" w:sz="4" w:space="0" w:color="34ABA2" w:themeColor="accent3"/>
+          <w:insideH w:val="single" w:sz="4" w:space="0" w:color="34ABA2" w:themeColor="accent3"/>
+          <w:insideV w:val="single" w:sz="4" w:space="0" w:color="34ABA2" w:themeColor="accent3"/>
+        </w:tblBorders>
         <w:tblLayout w:type="fixed"/>
         <w:tblLook w:val="04A0" w:firstRow="1" w:lastRow="0" w:firstColumn="1" w:lastColumn="0" w:noHBand="0" w:noVBand="1"/>
       </w:tblPr>
@@ -11104,7 +11983,7 @@
           <w:tcPr>
             <w:tcW w:w="2738" w:type="dxa"/>
             <w:vMerge w:val="restart"/>
-            <w:shd w:val="clear" w:color="auto" w:fill="F2F7F4" w:themeFill="accent5" w:themeFillTint="33"/>
+            <w:shd w:val="clear" w:color="auto" w:fill="D2F1EF" w:themeFill="accent3" w:themeFillTint="33"/>
           </w:tcPr>
           <w:p>
             <w:pPr>
@@ -11147,7 +12026,7 @@
             <w:tcW w:w="3603" w:type="dxa"/>
             <w:gridSpan w:val="2"/>
             <w:vMerge w:val="restart"/>
-            <w:shd w:val="clear" w:color="auto" w:fill="F2F7F4" w:themeFill="accent5" w:themeFillTint="33"/>
+            <w:shd w:val="clear" w:color="auto" w:fill="D2F1EF" w:themeFill="accent3" w:themeFillTint="33"/>
           </w:tcPr>
           <w:p>
             <w:pPr>
@@ -11167,7 +12046,7 @@
         <w:tc>
           <w:tcPr>
             <w:tcW w:w="1705" w:type="dxa"/>
-            <w:shd w:val="clear" w:color="auto" w:fill="F2F7F4" w:themeFill="accent5" w:themeFillTint="33"/>
+            <w:shd w:val="clear" w:color="auto" w:fill="D2F1EF" w:themeFill="accent3" w:themeFillTint="33"/>
           </w:tcPr>
           <w:p>
             <w:pPr>
@@ -11236,7 +12115,7 @@
           <w:tcPr>
             <w:tcW w:w="2738" w:type="dxa"/>
             <w:vMerge/>
-            <w:shd w:val="clear" w:color="auto" w:fill="F2F7F4" w:themeFill="accent5" w:themeFillTint="33"/>
+            <w:shd w:val="clear" w:color="auto" w:fill="D2F1EF" w:themeFill="accent3" w:themeFillTint="33"/>
           </w:tcPr>
           <w:p>
             <w:pPr>
@@ -11253,7 +12132,7 @@
             <w:tcW w:w="3603" w:type="dxa"/>
             <w:gridSpan w:val="2"/>
             <w:vMerge/>
-            <w:shd w:val="clear" w:color="auto" w:fill="F2F7F4" w:themeFill="accent5" w:themeFillTint="33"/>
+            <w:shd w:val="clear" w:color="auto" w:fill="D2F1EF" w:themeFill="accent3" w:themeFillTint="33"/>
           </w:tcPr>
           <w:p>
             <w:pPr>
@@ -11269,20 +12148,28 @@
         <w:tc>
           <w:tcPr>
             <w:tcW w:w="1705" w:type="dxa"/>
-            <w:shd w:val="clear" w:color="auto" w:fill="F2F7F4" w:themeFill="accent5" w:themeFillTint="33"/>
-          </w:tcPr>
-          <w:p>
-            <w:pPr>
-              <w:rPr>
-                <w:b w:val="0"/>
-                <w:color w:val="04143A" w:themeColor="text2" w:themeShade="80"/>
-              </w:rPr>
-            </w:pPr>
-            <w:r>
-              <w:rPr>
-                <w:color w:val="04143A" w:themeColor="text2" w:themeShade="80"/>
-              </w:rPr>
-              <w:t>Vers.</w:t>
+            <w:shd w:val="clear" w:color="auto" w:fill="D2F1EF" w:themeFill="accent3" w:themeFillTint="33"/>
+          </w:tcPr>
+          <w:p>
+            <w:pPr>
+              <w:rPr>
+                <w:b w:val="0"/>
+                <w:color w:val="04143A" w:themeColor="text2" w:themeShade="80"/>
+              </w:rPr>
+            </w:pPr>
+            <w:proofErr w:type="spellStart"/>
+            <w:r>
+              <w:rPr>
+                <w:color w:val="04143A" w:themeColor="text2" w:themeShade="80"/>
+              </w:rPr>
+              <w:t>Vers</w:t>
+            </w:r>
+            <w:proofErr w:type="spellEnd"/>
+            <w:r>
+              <w:rPr>
+                <w:color w:val="04143A" w:themeColor="text2" w:themeShade="80"/>
+              </w:rPr>
+              <w:t>.</w:t>
             </w:r>
           </w:p>
         </w:tc>
@@ -11320,7 +12207,7 @@
           <w:tcPr>
             <w:tcW w:w="2738" w:type="dxa"/>
             <w:vMerge/>
-            <w:shd w:val="clear" w:color="auto" w:fill="F2F7F4" w:themeFill="accent5" w:themeFillTint="33"/>
+            <w:shd w:val="clear" w:color="auto" w:fill="D2F1EF" w:themeFill="accent3" w:themeFillTint="33"/>
           </w:tcPr>
           <w:p>
             <w:pPr>
@@ -11337,7 +12224,7 @@
             <w:tcW w:w="3603" w:type="dxa"/>
             <w:gridSpan w:val="2"/>
             <w:vMerge/>
-            <w:shd w:val="clear" w:color="auto" w:fill="F2F7F4" w:themeFill="accent5" w:themeFillTint="33"/>
+            <w:shd w:val="clear" w:color="auto" w:fill="D2F1EF" w:themeFill="accent3" w:themeFillTint="33"/>
           </w:tcPr>
           <w:p>
             <w:pPr>
@@ -11353,7 +12240,7 @@
         <w:tc>
           <w:tcPr>
             <w:tcW w:w="1705" w:type="dxa"/>
-            <w:shd w:val="clear" w:color="auto" w:fill="F2F7F4" w:themeFill="accent5" w:themeFillTint="33"/>
+            <w:shd w:val="clear" w:color="auto" w:fill="D2F1EF" w:themeFill="accent3" w:themeFillTint="33"/>
           </w:tcPr>
           <w:p>
             <w:pPr>
@@ -11403,7 +12290,7 @@
         <w:tc>
           <w:tcPr>
             <w:tcW w:w="2738" w:type="dxa"/>
-            <w:shd w:val="clear" w:color="auto" w:fill="F2F7F4" w:themeFill="accent5" w:themeFillTint="33"/>
+            <w:shd w:val="clear" w:color="auto" w:fill="D2F1EF" w:themeFill="accent3" w:themeFillTint="33"/>
           </w:tcPr>
           <w:p>
             <w:pPr>
@@ -11437,14 +12324,25 @@
                 <w:color w:val="04143A" w:themeColor="text2" w:themeShade="80"/>
               </w:rPr>
             </w:pPr>
-            <w:r>
-              <w:rPr>
-                <w:b w:val="0"/>
-                <w:i/>
-                <w:iCs/>
-                <w:color w:val="04143A" w:themeColor="text2" w:themeShade="80"/>
-              </w:rPr>
-              <w:t>Lo use case fornisce all’utente la possibilità di confermare e inviare l’ordine in cucina.</w:t>
+            <w:proofErr w:type="gramStart"/>
+            <w:r>
+              <w:rPr>
+                <w:b w:val="0"/>
+                <w:i/>
+                <w:iCs/>
+                <w:color w:val="04143A" w:themeColor="text2" w:themeShade="80"/>
+              </w:rPr>
+              <w:t>Lo use</w:t>
+            </w:r>
+            <w:proofErr w:type="gramEnd"/>
+            <w:r>
+              <w:rPr>
+                <w:b w:val="0"/>
+                <w:i/>
+                <w:iCs/>
+                <w:color w:val="04143A" w:themeColor="text2" w:themeShade="80"/>
+              </w:rPr>
+              <w:t xml:space="preserve"> case fornisce all’utente la possibilità di confermare e inviare l’ordine in cucina.</w:t>
             </w:r>
           </w:p>
         </w:tc>
@@ -11456,7 +12354,7 @@
         <w:tc>
           <w:tcPr>
             <w:tcW w:w="2738" w:type="dxa"/>
-            <w:shd w:val="clear" w:color="auto" w:fill="F2F7F4" w:themeFill="accent5" w:themeFillTint="33"/>
+            <w:shd w:val="clear" w:color="auto" w:fill="D2F1EF" w:themeFill="accent3" w:themeFillTint="33"/>
           </w:tcPr>
           <w:p>
             <w:pPr>
@@ -11542,7 +12440,7 @@
         <w:tc>
           <w:tcPr>
             <w:tcW w:w="2738" w:type="dxa"/>
-            <w:shd w:val="clear" w:color="auto" w:fill="F2F7F4" w:themeFill="accent5" w:themeFillTint="33"/>
+            <w:shd w:val="clear" w:color="auto" w:fill="D2F1EF" w:themeFill="accent3" w:themeFillTint="33"/>
           </w:tcPr>
           <w:p>
             <w:pPr>
@@ -11609,16 +12507,27 @@
                 <w:iCs/>
                 <w:color w:val="04143A" w:themeColor="text2" w:themeShade="80"/>
               </w:rPr>
-              <w:t>r inviare l’ordine in cucina</w:t>
-            </w:r>
-            <w:r>
-              <w:rPr>
-                <w:b w:val="0"/>
-                <w:i/>
-                <w:iCs/>
-                <w:color w:val="04143A" w:themeColor="text2" w:themeShade="80"/>
-              </w:rPr>
-              <w:t>, qualora gli sia richesto dal cliente.</w:t>
+              <w:t xml:space="preserve">r inviare l’ordine in cucina, qualora gli sia </w:t>
+            </w:r>
+            <w:proofErr w:type="spellStart"/>
+            <w:r>
+              <w:rPr>
+                <w:b w:val="0"/>
+                <w:i/>
+                <w:iCs/>
+                <w:color w:val="04143A" w:themeColor="text2" w:themeShade="80"/>
+              </w:rPr>
+              <w:t>richesto</w:t>
+            </w:r>
+            <w:proofErr w:type="spellEnd"/>
+            <w:r>
+              <w:rPr>
+                <w:b w:val="0"/>
+                <w:i/>
+                <w:iCs/>
+                <w:color w:val="04143A" w:themeColor="text2" w:themeShade="80"/>
+              </w:rPr>
+              <w:t xml:space="preserve"> dal cliente.</w:t>
             </w:r>
           </w:p>
         </w:tc>
@@ -11630,21 +12539,30 @@
         <w:tc>
           <w:tcPr>
             <w:tcW w:w="2738" w:type="dxa"/>
-            <w:shd w:val="clear" w:color="auto" w:fill="F2F7F4" w:themeFill="accent5" w:themeFillTint="33"/>
-          </w:tcPr>
-          <w:p>
-            <w:pPr>
-              <w:rPr>
-                <w:color w:val="04143A" w:themeColor="text2" w:themeShade="80"/>
-              </w:rPr>
-            </w:pPr>
-            <w:r>
-              <w:rPr>
-                <w:bCs/>
-                <w:color w:val="04143A" w:themeColor="text2" w:themeShade="80"/>
-              </w:rPr>
-              <w:t>Entry Condition</w:t>
-            </w:r>
+            <w:shd w:val="clear" w:color="auto" w:fill="D2F1EF" w:themeFill="accent3" w:themeFillTint="33"/>
+          </w:tcPr>
+          <w:p>
+            <w:pPr>
+              <w:rPr>
+                <w:color w:val="04143A" w:themeColor="text2" w:themeShade="80"/>
+              </w:rPr>
+            </w:pPr>
+            <w:r>
+              <w:rPr>
+                <w:bCs/>
+                <w:color w:val="04143A" w:themeColor="text2" w:themeShade="80"/>
+              </w:rPr>
+              <w:t xml:space="preserve">Entry </w:t>
+            </w:r>
+            <w:proofErr w:type="spellStart"/>
+            <w:r>
+              <w:rPr>
+                <w:bCs/>
+                <w:color w:val="04143A" w:themeColor="text2" w:themeShade="80"/>
+              </w:rPr>
+              <w:t>Condition</w:t>
+            </w:r>
+            <w:proofErr w:type="spellEnd"/>
           </w:p>
         </w:tc>
         <w:tc>
@@ -11749,23 +12667,32 @@
         <w:tc>
           <w:tcPr>
             <w:tcW w:w="2738" w:type="dxa"/>
-            <w:shd w:val="clear" w:color="auto" w:fill="F2F7F4" w:themeFill="accent5" w:themeFillTint="33"/>
-          </w:tcPr>
-          <w:p>
-            <w:pPr>
-              <w:rPr>
-                <w:b w:val="0"/>
-                <w:bCs/>
-                <w:color w:val="04143A" w:themeColor="text2" w:themeShade="80"/>
-              </w:rPr>
-            </w:pPr>
-            <w:r>
-              <w:rPr>
-                <w:bCs/>
-                <w:color w:val="04143A" w:themeColor="text2" w:themeShade="80"/>
-              </w:rPr>
-              <w:t>Exit condition</w:t>
-            </w:r>
+            <w:shd w:val="clear" w:color="auto" w:fill="D2F1EF" w:themeFill="accent3" w:themeFillTint="33"/>
+          </w:tcPr>
+          <w:p>
+            <w:pPr>
+              <w:rPr>
+                <w:b w:val="0"/>
+                <w:bCs/>
+                <w:color w:val="04143A" w:themeColor="text2" w:themeShade="80"/>
+              </w:rPr>
+            </w:pPr>
+            <w:r>
+              <w:rPr>
+                <w:bCs/>
+                <w:color w:val="04143A" w:themeColor="text2" w:themeShade="80"/>
+              </w:rPr>
+              <w:t xml:space="preserve">Exit </w:t>
+            </w:r>
+            <w:proofErr w:type="spellStart"/>
+            <w:r>
+              <w:rPr>
+                <w:bCs/>
+                <w:color w:val="04143A" w:themeColor="text2" w:themeShade="80"/>
+              </w:rPr>
+              <w:t>condition</w:t>
+            </w:r>
+            <w:proofErr w:type="spellEnd"/>
           </w:p>
           <w:p>
             <w:pPr>
@@ -11829,36 +12756,53 @@
         <w:tc>
           <w:tcPr>
             <w:tcW w:w="2738" w:type="dxa"/>
-            <w:shd w:val="clear" w:color="auto" w:fill="F2F7F4" w:themeFill="accent5" w:themeFillTint="33"/>
-          </w:tcPr>
-          <w:p>
-            <w:pPr>
-              <w:rPr>
-                <w:b w:val="0"/>
-                <w:bCs/>
-                <w:color w:val="04143A" w:themeColor="text2" w:themeShade="80"/>
-              </w:rPr>
-            </w:pPr>
-            <w:r>
-              <w:rPr>
-                <w:bCs/>
-                <w:color w:val="04143A" w:themeColor="text2" w:themeShade="80"/>
-              </w:rPr>
-              <w:t>Exit condition</w:t>
-            </w:r>
-          </w:p>
-          <w:p>
-            <w:pPr>
-              <w:rPr>
-                <w:color w:val="04143A" w:themeColor="text2" w:themeShade="80"/>
-              </w:rPr>
-            </w:pPr>
-            <w:r>
-              <w:rPr>
-                <w:color w:val="04143A" w:themeColor="text2" w:themeShade="80"/>
-              </w:rPr>
-              <w:t xml:space="preserve">                     On failure</w:t>
-            </w:r>
+            <w:shd w:val="clear" w:color="auto" w:fill="D2F1EF" w:themeFill="accent3" w:themeFillTint="33"/>
+          </w:tcPr>
+          <w:p>
+            <w:pPr>
+              <w:rPr>
+                <w:b w:val="0"/>
+                <w:bCs/>
+                <w:color w:val="04143A" w:themeColor="text2" w:themeShade="80"/>
+              </w:rPr>
+            </w:pPr>
+            <w:r>
+              <w:rPr>
+                <w:bCs/>
+                <w:color w:val="04143A" w:themeColor="text2" w:themeShade="80"/>
+              </w:rPr>
+              <w:t xml:space="preserve">Exit </w:t>
+            </w:r>
+            <w:proofErr w:type="spellStart"/>
+            <w:r>
+              <w:rPr>
+                <w:bCs/>
+                <w:color w:val="04143A" w:themeColor="text2" w:themeShade="80"/>
+              </w:rPr>
+              <w:t>condition</w:t>
+            </w:r>
+            <w:proofErr w:type="spellEnd"/>
+          </w:p>
+          <w:p>
+            <w:pPr>
+              <w:rPr>
+                <w:color w:val="04143A" w:themeColor="text2" w:themeShade="80"/>
+              </w:rPr>
+            </w:pPr>
+            <w:r>
+              <w:rPr>
+                <w:color w:val="04143A" w:themeColor="text2" w:themeShade="80"/>
+              </w:rPr>
+              <w:t xml:space="preserve">                     On </w:t>
+            </w:r>
+            <w:proofErr w:type="spellStart"/>
+            <w:r>
+              <w:rPr>
+                <w:color w:val="04143A" w:themeColor="text2" w:themeShade="80"/>
+              </w:rPr>
+              <w:t>failure</w:t>
+            </w:r>
+            <w:proofErr w:type="spellEnd"/>
           </w:p>
         </w:tc>
         <w:tc>
@@ -11899,21 +12843,30 @@
         <w:tc>
           <w:tcPr>
             <w:tcW w:w="2738" w:type="dxa"/>
-            <w:shd w:val="clear" w:color="auto" w:fill="F2F7F4" w:themeFill="accent5" w:themeFillTint="33"/>
-          </w:tcPr>
-          <w:p>
-            <w:pPr>
-              <w:rPr>
-                <w:color w:val="04143A" w:themeColor="text2" w:themeShade="80"/>
-              </w:rPr>
-            </w:pPr>
-            <w:r>
-              <w:rPr>
-                <w:bCs/>
-                <w:color w:val="04143A" w:themeColor="text2" w:themeShade="80"/>
-              </w:rPr>
-              <w:t>Rilevanza/User Priority</w:t>
-            </w:r>
+            <w:shd w:val="clear" w:color="auto" w:fill="D2F1EF" w:themeFill="accent3" w:themeFillTint="33"/>
+          </w:tcPr>
+          <w:p>
+            <w:pPr>
+              <w:rPr>
+                <w:color w:val="04143A" w:themeColor="text2" w:themeShade="80"/>
+              </w:rPr>
+            </w:pPr>
+            <w:r>
+              <w:rPr>
+                <w:bCs/>
+                <w:color w:val="04143A" w:themeColor="text2" w:themeShade="80"/>
+              </w:rPr>
+              <w:t xml:space="preserve">Rilevanza/User </w:t>
+            </w:r>
+            <w:proofErr w:type="spellStart"/>
+            <w:r>
+              <w:rPr>
+                <w:bCs/>
+                <w:color w:val="04143A" w:themeColor="text2" w:themeShade="80"/>
+              </w:rPr>
+              <w:t>Priority</w:t>
+            </w:r>
+            <w:proofErr w:type="spellEnd"/>
           </w:p>
         </w:tc>
         <w:tc>
@@ -11953,7 +12906,7 @@
         <w:tc>
           <w:tcPr>
             <w:tcW w:w="2738" w:type="dxa"/>
-            <w:shd w:val="clear" w:color="auto" w:fill="F2F7F4" w:themeFill="accent5" w:themeFillTint="33"/>
+            <w:shd w:val="clear" w:color="auto" w:fill="D2F1EF" w:themeFill="accent3" w:themeFillTint="33"/>
           </w:tcPr>
           <w:p>
             <w:pPr>
@@ -12004,7 +12957,7 @@
           <w:tcPr>
             <w:tcW w:w="9854" w:type="dxa"/>
             <w:gridSpan w:val="5"/>
-            <w:shd w:val="clear" w:color="auto" w:fill="F2F7F4" w:themeFill="accent5" w:themeFillTint="33"/>
+            <w:shd w:val="clear" w:color="auto" w:fill="D2F1EF" w:themeFill="accent3" w:themeFillTint="33"/>
             <w:vAlign w:val="center"/>
           </w:tcPr>
           <w:p>
@@ -12033,7 +12986,7 @@
           <w:tcPr>
             <w:tcW w:w="4786" w:type="dxa"/>
             <w:gridSpan w:val="2"/>
-            <w:shd w:val="clear" w:color="auto" w:fill="F2F7F4" w:themeFill="accent5" w:themeFillTint="33"/>
+            <w:shd w:val="clear" w:color="auto" w:fill="D2F1EF" w:themeFill="accent3" w:themeFillTint="33"/>
           </w:tcPr>
           <w:p>
             <w:pPr>
@@ -12058,7 +13011,7 @@
           <w:tcPr>
             <w:tcW w:w="5068" w:type="dxa"/>
             <w:gridSpan w:val="3"/>
-            <w:shd w:val="clear" w:color="auto" w:fill="F2F7F4" w:themeFill="accent5" w:themeFillTint="33"/>
+            <w:shd w:val="clear" w:color="auto" w:fill="D2F1EF" w:themeFill="accent3" w:themeFillTint="33"/>
           </w:tcPr>
           <w:p>
             <w:pPr>
@@ -12104,7 +13057,29 @@
                 <w:iCs/>
                 <w:color w:val="04143A" w:themeColor="text2" w:themeShade="80"/>
               </w:rPr>
-              <w:t>L’utente si reca nella pagina di visualizzazione ordine &lt;UCvi_ord&gt; e clicca sul pulsante “invia in cucina”.</w:t>
+              <w:t>L’utente si reca nella pagina di visualizzazione ordine &lt;</w:t>
+            </w:r>
+            <w:proofErr w:type="spellStart"/>
+            <w:r>
+              <w:rPr>
+                <w:b w:val="0"/>
+                <w:bCs/>
+                <w:i/>
+                <w:iCs/>
+                <w:color w:val="04143A" w:themeColor="text2" w:themeShade="80"/>
+              </w:rPr>
+              <w:t>UCvi_ord</w:t>
+            </w:r>
+            <w:proofErr w:type="spellEnd"/>
+            <w:r>
+              <w:rPr>
+                <w:b w:val="0"/>
+                <w:bCs/>
+                <w:i/>
+                <w:iCs/>
+                <w:color w:val="04143A" w:themeColor="text2" w:themeShade="80"/>
+              </w:rPr>
+              <w:t>&gt; e clicca sul pulsante “invia in cucina”.</w:t>
             </w:r>
           </w:p>
         </w:tc>
@@ -12123,6 +13098,7 @@
                 <w:color w:val="04143A" w:themeColor="text2" w:themeShade="80"/>
               </w:rPr>
             </w:pPr>
+            <w:proofErr w:type="gramStart"/>
             <w:r>
               <w:rPr>
                 <w:b w:val="0"/>
@@ -12151,7 +13127,18 @@
                 <w:iCs/>
                 <w:color w:val="04143A" w:themeColor="text2" w:themeShade="80"/>
               </w:rPr>
-              <w:t xml:space="preserve"> sistema mostra una finestra che chiede di confermare l’invio dell’ordine.</w:t>
+              <w:t xml:space="preserve"> sistema</w:t>
+            </w:r>
+            <w:proofErr w:type="gramEnd"/>
+            <w:r>
+              <w:rPr>
+                <w:b w:val="0"/>
+                <w:bCs/>
+                <w:i/>
+                <w:iCs/>
+                <w:color w:val="04143A" w:themeColor="text2" w:themeShade="80"/>
+              </w:rPr>
+              <w:t xml:space="preserve"> mostra una finestra che chiede di confermare l’invio dell’ordine.</w:t>
             </w:r>
           </w:p>
         </w:tc>
@@ -12207,7 +13194,29 @@
                 <w:iCs/>
                 <w:color w:val="04143A" w:themeColor="text2" w:themeShade="80"/>
               </w:rPr>
-              <w:t>Il sitema invia l’ordine in cucina.</w:t>
+              <w:t xml:space="preserve">Il </w:t>
+            </w:r>
+            <w:proofErr w:type="spellStart"/>
+            <w:r>
+              <w:rPr>
+                <w:b w:val="0"/>
+                <w:bCs/>
+                <w:i/>
+                <w:iCs/>
+                <w:color w:val="04143A" w:themeColor="text2" w:themeShade="80"/>
+              </w:rPr>
+              <w:t>sitema</w:t>
+            </w:r>
+            <w:proofErr w:type="spellEnd"/>
+            <w:r>
+              <w:rPr>
+                <w:b w:val="0"/>
+                <w:bCs/>
+                <w:i/>
+                <w:iCs/>
+                <w:color w:val="04143A" w:themeColor="text2" w:themeShade="80"/>
+              </w:rPr>
+              <w:t xml:space="preserve"> invia l’ordine in cucina.</w:t>
             </w:r>
           </w:p>
         </w:tc>
@@ -12217,26 +13226,41 @@
           <w:tcPr>
             <w:tcW w:w="9854" w:type="dxa"/>
             <w:gridSpan w:val="5"/>
-            <w:shd w:val="clear" w:color="auto" w:fill="F2F7F4" w:themeFill="accent5" w:themeFillTint="33"/>
-          </w:tcPr>
-          <w:p>
-            <w:pPr>
-              <w:rPr>
-                <w:color w:val="04143A" w:themeColor="text2" w:themeShade="80"/>
-              </w:rPr>
-            </w:pPr>
-            <w:r>
-              <w:rPr>
-                <w:bCs/>
-                <w:color w:val="04143A" w:themeColor="text2" w:themeShade="80"/>
-              </w:rPr>
-              <w:t xml:space="preserve">I FLUSSO DI EVENTI ALTERNATIVO:  </w:t>
-            </w:r>
-            <w:r>
-              <w:rPr>
-                <w:color w:val="04143A" w:themeColor="text2" w:themeShade="80"/>
-              </w:rPr>
-              <w:t>utente annulla la conferma dell’ordine</w:t>
+            <w:shd w:val="clear" w:color="auto" w:fill="D2F1EF" w:themeFill="accent3" w:themeFillTint="33"/>
+          </w:tcPr>
+          <w:p>
+            <w:pPr>
+              <w:rPr>
+                <w:color w:val="04143A" w:themeColor="text2" w:themeShade="80"/>
+              </w:rPr>
+            </w:pPr>
+            <w:r>
+              <w:rPr>
+                <w:bCs/>
+                <w:color w:val="04143A" w:themeColor="text2" w:themeShade="80"/>
+              </w:rPr>
+              <w:t xml:space="preserve">I FLUSSO DI EVENTI </w:t>
+            </w:r>
+            <w:proofErr w:type="gramStart"/>
+            <w:r>
+              <w:rPr>
+                <w:bCs/>
+                <w:color w:val="04143A" w:themeColor="text2" w:themeShade="80"/>
+              </w:rPr>
+              <w:t xml:space="preserve">ALTERNATIVO:  </w:t>
+            </w:r>
+            <w:r>
+              <w:rPr>
+                <w:color w:val="04143A" w:themeColor="text2" w:themeShade="80"/>
+              </w:rPr>
+              <w:t>utente</w:t>
+            </w:r>
+            <w:proofErr w:type="gramEnd"/>
+            <w:r>
+              <w:rPr>
+                <w:color w:val="04143A" w:themeColor="text2" w:themeShade="80"/>
+              </w:rPr>
+              <w:t xml:space="preserve"> annulla la conferma dell’ordine</w:t>
             </w:r>
           </w:p>
         </w:tc>
@@ -12245,7 +13269,7 @@
         <w:tc>
           <w:tcPr>
             <w:tcW w:w="2738" w:type="dxa"/>
-            <w:shd w:val="clear" w:color="auto" w:fill="F2F7F4" w:themeFill="accent5" w:themeFillTint="33"/>
+            <w:shd w:val="clear" w:color="auto" w:fill="D2F1EF" w:themeFill="accent3" w:themeFillTint="33"/>
             <w:vAlign w:val="center"/>
           </w:tcPr>
           <w:p>
@@ -12298,7 +13322,7 @@
         <w:tc>
           <w:tcPr>
             <w:tcW w:w="2738" w:type="dxa"/>
-            <w:shd w:val="clear" w:color="auto" w:fill="F2F7F4" w:themeFill="accent5" w:themeFillTint="33"/>
+            <w:shd w:val="clear" w:color="auto" w:fill="D2F1EF" w:themeFill="accent3" w:themeFillTint="33"/>
             <w:vAlign w:val="center"/>
           </w:tcPr>
           <w:p>
@@ -12349,27 +13373,43 @@
           <w:tcPr>
             <w:tcW w:w="9854" w:type="dxa"/>
             <w:gridSpan w:val="5"/>
-            <w:shd w:val="clear" w:color="auto" w:fill="F2F7F4" w:themeFill="accent5" w:themeFillTint="33"/>
-          </w:tcPr>
-          <w:p>
-            <w:pPr>
-              <w:rPr>
-                <w:color w:val="04143A" w:themeColor="text2" w:themeShade="80"/>
-              </w:rPr>
-            </w:pPr>
-            <w:r>
-              <w:rPr>
-                <w:bCs/>
-                <w:color w:val="04143A" w:themeColor="text2" w:themeShade="80"/>
-              </w:rPr>
-              <w:t xml:space="preserve">I FLUSSO DI EVENTI DI ERRORE:  </w:t>
-            </w:r>
-            <w:r>
-              <w:rPr>
-                <w:bCs/>
-                <w:color w:val="04143A" w:themeColor="text2" w:themeShade="80"/>
-              </w:rPr>
-              <w:t>l’invio dell’ordine non va a buon fine</w:t>
+            <w:shd w:val="clear" w:color="auto" w:fill="D2F1EF" w:themeFill="accent3" w:themeFillTint="33"/>
+          </w:tcPr>
+          <w:p>
+            <w:pPr>
+              <w:rPr>
+                <w:color w:val="04143A" w:themeColor="text2" w:themeShade="80"/>
+              </w:rPr>
+            </w:pPr>
+            <w:r>
+              <w:rPr>
+                <w:bCs/>
+                <w:color w:val="04143A" w:themeColor="text2" w:themeShade="80"/>
+              </w:rPr>
+              <w:t xml:space="preserve">I FLUSSO DI EVENTI DI </w:t>
+            </w:r>
+            <w:proofErr w:type="gramStart"/>
+            <w:r>
+              <w:rPr>
+                <w:bCs/>
+                <w:color w:val="04143A" w:themeColor="text2" w:themeShade="80"/>
+              </w:rPr>
+              <w:t xml:space="preserve">ERRORE:  </w:t>
+            </w:r>
+            <w:r>
+              <w:rPr>
+                <w:bCs/>
+                <w:color w:val="04143A" w:themeColor="text2" w:themeShade="80"/>
+              </w:rPr>
+              <w:t>l’invio</w:t>
+            </w:r>
+            <w:proofErr w:type="gramEnd"/>
+            <w:r>
+              <w:rPr>
+                <w:bCs/>
+                <w:color w:val="04143A" w:themeColor="text2" w:themeShade="80"/>
+              </w:rPr>
+              <w:t xml:space="preserve"> dell’ordine non va a buon fine</w:t>
             </w:r>
           </w:p>
         </w:tc>
@@ -12381,7 +13421,7 @@
         <w:tc>
           <w:tcPr>
             <w:tcW w:w="2738" w:type="dxa"/>
-            <w:shd w:val="clear" w:color="auto" w:fill="F2F7F4" w:themeFill="accent5" w:themeFillTint="33"/>
+            <w:shd w:val="clear" w:color="auto" w:fill="D2F1EF" w:themeFill="accent3" w:themeFillTint="33"/>
             <w:vAlign w:val="center"/>
           </w:tcPr>
           <w:p>
@@ -12433,6 +13473,7 @@
     </w:tbl>
     <w:p>
       <w:pPr>
+        <w:spacing w:after="200"/>
         <w:rPr>
           <w:color w:val="04143A" w:themeColor="text2" w:themeShade="80"/>
         </w:rPr>
@@ -12441,11 +13482,25 @@
         <w:rPr>
           <w:color w:val="04143A" w:themeColor="text2" w:themeShade="80"/>
         </w:rPr>
+        <w:br w:type="page"/>
+      </w:r>
+      <w:r>
+        <w:rPr>
+          <w:color w:val="04143A" w:themeColor="text2" w:themeShade="80"/>
+        </w:rPr>
+        <w:lastRenderedPageBreak/>
         <w:br w:type="page"/>
       </w:r>
     </w:p>
     <w:p>
       <w:pPr>
+        <w:rPr>
+          <w:color w:val="04143A" w:themeColor="text2" w:themeShade="80"/>
+        </w:rPr>
+      </w:pPr>
+    </w:p>
+    <w:p>
+      <w:pPr>
         <w:pStyle w:val="Titolo1"/>
         <w:rPr>
           <w:noProof/>
@@ -12460,7 +13515,6 @@
           <w:sz w:val="44"/>
           <w:szCs w:val="36"/>
         </w:rPr>
-        <w:lastRenderedPageBreak/>
         <w:t>3</w:t>
       </w:r>
       <w:r>
@@ -13663,6 +14717,7 @@
           <w:sz w:val="32"/>
           <w:szCs w:val="32"/>
         </w:rPr>
+        <w:lastRenderedPageBreak/>
         <w:t>[</w:t>
       </w:r>
       <w:r>
@@ -13744,7 +14799,6 @@
           <w:sz w:val="44"/>
           <w:szCs w:val="36"/>
         </w:rPr>
-        <w:lastRenderedPageBreak/>
         <w:t>3</w:t>
       </w:r>
       <w:r>
@@ -14153,6 +15207,7 @@
         </w:rPr>
         <w:t xml:space="preserve">: </w:t>
       </w:r>
+      <w:proofErr w:type="spellStart"/>
       <w:r>
         <w:rPr>
           <w:rFonts w:cstheme="minorHAnsi"/>
@@ -14161,7 +15216,18 @@
           <w:sz w:val="32"/>
           <w:szCs w:val="32"/>
         </w:rPr>
-        <w:t>RistoManager è realizzato in seguito agli sviluppi della diffusione del Coronavirus COVID-19 in maniera tale da garantire il rispetto</w:t>
+        <w:t>RistoManager</w:t>
+      </w:r>
+      <w:proofErr w:type="spellEnd"/>
+      <w:r>
+        <w:rPr>
+          <w:rFonts w:cstheme="minorHAnsi"/>
+          <w:b w:val="0"/>
+          <w:bCs/>
+          <w:sz w:val="32"/>
+          <w:szCs w:val="32"/>
+        </w:rPr>
+        <w:t xml:space="preserve"> è realizzato in seguito agli sviluppi della diffusione del Coronavirus COVID-19 in maniera tale da garantire il rispetto</w:t>
       </w:r>
       <w:r>
         <w:rPr>
@@ -14566,6 +15632,7 @@
         <w:docPartUnique/>
       </w:docPartObj>
     </w:sdtPr>
+    <w:sdtEndPr/>
     <w:sdtContent>
       <w:p>
         <w:pPr>
@@ -15357,8 +16424,8 @@
   <w:abstractNum w:abstractNumId="6" w15:restartNumberingAfterBreak="0">
     <w:nsid w:val="2DAA0B37"/>
     <w:multiLevelType w:val="hybridMultilevel"/>
-    <w:tmpl w:val="A0489028"/>
-    <w:lvl w:ilvl="0" w:tplc="04100001">
+    <w:tmpl w:val="3B3CD318"/>
+    <w:lvl w:ilvl="0" w:tplc="487291A6">
       <w:start w:val="1"/>
       <w:numFmt w:val="bullet"/>
       <w:lvlText w:val=""/>
@@ -15368,6 +16435,7 @@
       </w:pPr>
       <w:rPr>
         <w:rFonts w:ascii="Symbol" w:hAnsi="Symbol" w:hint="default"/>
+        <w:color w:val="34ABA2" w:themeColor="accent3"/>
       </w:rPr>
     </w:lvl>
     <w:lvl w:ilvl="1" w:tplc="04100003" w:tentative="1">
@@ -17946,6 +19014,16 @@
       <w:ind w:left="280"/>
     </w:pPr>
   </w:style>
+  <w:style w:type="table" w:customStyle="1" w:styleId="miosess">
+    <w:name w:val="mio sess"/>
+    <w:basedOn w:val="Tabellanormale"/>
+    <w:uiPriority w:val="99"/>
+    <w:rsid w:val="004224E4"/>
+    <w:pPr>
+      <w:spacing w:after="0" w:line="240" w:lineRule="auto"/>
+    </w:pPr>
+    <w:tblPr/>
+  </w:style>
 </w:styles>
 </file>
 
@@ -18061,7 +19139,7 @@
     <w:charset w:val="00"/>
     <w:family w:val="roman"/>
     <w:pitch w:val="variable"/>
-    <w:sig w:usb0="E0002AFF" w:usb1="C0007843" w:usb2="00000009" w:usb3="00000000" w:csb0="000001FF" w:csb1="00000000"/>
+    <w:sig w:usb0="E0002EFF" w:usb1="C000785B" w:usb2="00000009" w:usb3="00000000" w:csb0="000001FF" w:csb1="00000000"/>
   </w:font>
   <w:font w:name="Courier New">
     <w:panose1 w:val="02070309020205020404"/>
@@ -18082,7 +19160,7 @@
     <w:charset w:val="00"/>
     <w:family w:val="swiss"/>
     <w:pitch w:val="variable"/>
-    <w:sig w:usb0="E00002FF" w:usb1="4000ACFF" w:usb2="00000001" w:usb3="00000000" w:csb0="0000019F" w:csb1="00000000"/>
+    <w:sig w:usb0="E4002EFF" w:usb1="C000247B" w:usb2="00000009" w:usb3="00000000" w:csb0="000001FF" w:csb1="00000000"/>
   </w:font>
   <w:font w:name="MS Mincho">
     <w:altName w:val="ＭＳ 明朝"/>
@@ -18097,7 +19175,7 @@
     <w:charset w:val="00"/>
     <w:family w:val="swiss"/>
     <w:pitch w:val="variable"/>
-    <w:sig w:usb0="E0002AFF" w:usb1="C0007843" w:usb2="00000009" w:usb3="00000000" w:csb0="000001FF" w:csb1="00000000"/>
+    <w:sig w:usb0="E0002EFF" w:usb1="C000785B" w:usb2="00000009" w:usb3="00000000" w:csb0="000001FF" w:csb1="00000000"/>
   </w:font>
   <w:font w:name="MS Gothic">
     <w:altName w:val="ＭＳ ゴシック"/>
@@ -18119,7 +19197,7 @@
     <w:charset w:val="00"/>
     <w:family w:val="swiss"/>
     <w:pitch w:val="variable"/>
-    <w:sig w:usb0="A00002EF" w:usb1="4000207B" w:usb2="00000000" w:usb3="00000000" w:csb0="0000009F" w:csb1="00000000"/>
+    <w:sig w:usb0="E4002EFF" w:usb1="C000247B" w:usb2="00000009" w:usb3="00000000" w:csb0="000001FF" w:csb1="00000000"/>
   </w:font>
 </w:fonts>
 </file>
@@ -18148,6 +19226,7 @@
     <w:rsid w:val="00587F78"/>
     <w:rsid w:val="00696903"/>
     <w:rsid w:val="007C3499"/>
+    <w:rsid w:val="00A85137"/>
     <w:rsid w:val="00AF7FDA"/>
     <w:rsid w:val="00B808CF"/>
     <w:rsid w:val="00B96CF8"/>

</xml_diff>